<commit_message>
Thêm sơ đồ DFD
</commit_message>
<xml_diff>
--- a/BTTH4_64KTPM5_5.docx
+++ b/BTTH4_64KTPM5_5.docx
@@ -1,6 +1,6 @@
 
 <file path=word/document.xml><?xml version="1.0" encoding="utf-8"?>
-<w:document xmlns:wpc="http://schemas.microsoft.com/office/word/2010/wordprocessingCanvas" xmlns:cx="http://schemas.microsoft.com/office/drawing/2014/chartex" xmlns:cx1="http://schemas.microsoft.com/office/drawing/2015/9/8/chartex" xmlns:cx2="http://schemas.microsoft.com/office/drawing/2015/10/21/chartex" xmlns:cx3="http://schemas.microsoft.com/office/drawing/2016/5/9/chartex" xmlns:cx4="http://schemas.microsoft.com/office/drawing/2016/5/10/chartex" xmlns:cx5="http://schemas.microsoft.com/office/drawing/2016/5/11/chartex" xmlns:cx6="http://schemas.microsoft.com/office/drawing/2016/5/12/chartex" xmlns:cx7="http://schemas.microsoft.com/office/drawing/2016/5/13/chartex" xmlns:cx8="http://schemas.microsoft.com/office/drawing/2016/5/14/chartex" xmlns:mc="http://schemas.openxmlformats.org/markup-compatibility/2006" xmlns:aink="http://schemas.microsoft.com/office/drawing/2016/ink" xmlns:am3d="http://schemas.microsoft.com/office/drawing/2017/model3d" xmlns:o="urn:schemas-microsoft-com:office:office" xmlns:oel="http://schemas.microsoft.com/office/2019/extlst" xmlns:r="http://schemas.openxmlformats.org/officeDocument/2006/relationships" xmlns:m="http://schemas.openxmlformats.org/officeDocument/2006/math" xmlns:v="urn:schemas-microsoft-com:vml" xmlns:wp14="http://schemas.microsoft.com/office/word/2010/wordprocessingDrawing" xmlns:wp="http://schemas.openxmlformats.org/drawingml/2006/wordprocessingDrawing" xmlns:w10="urn:schemas-microsoft-com:office:word" xmlns:w="http://schemas.openxmlformats.org/wordprocessingml/2006/main" xmlns:w14="http://schemas.microsoft.com/office/word/2010/wordml" xmlns:w15="http://schemas.microsoft.com/office/word/2012/wordml" xmlns:w16cex="http://schemas.microsoft.com/office/word/2018/wordml/cex" xmlns:w16cid="http://schemas.microsoft.com/office/word/2016/wordml/cid" xmlns:w16="http://schemas.microsoft.com/office/word/2018/wordml" xmlns:w16du="http://schemas.microsoft.com/office/word/2023/wordml/word16du" xmlns:w16sdtdh="http://schemas.microsoft.com/office/word/2020/wordml/sdtdatahash" xmlns:w16se="http://schemas.microsoft.com/office/word/2015/wordml/symex" xmlns:wpg="http://schemas.microsoft.com/office/word/2010/wordprocessingGroup" xmlns:wpi="http://schemas.microsoft.com/office/word/2010/wordprocessingInk" xmlns:wne="http://schemas.microsoft.com/office/word/2006/wordml" xmlns:wps="http://schemas.microsoft.com/office/word/2010/wordprocessingShape" mc:Ignorable="w14 w15 w16se w16cid w16 w16cex w16sdtdh wp14">
+<w:document xmlns:wpc="http://schemas.microsoft.com/office/word/2010/wordprocessingCanvas" xmlns:cx="http://schemas.microsoft.com/office/drawing/2014/chartex" xmlns:cx1="http://schemas.microsoft.com/office/drawing/2015/9/8/chartex" xmlns:cx2="http://schemas.microsoft.com/office/drawing/2015/10/21/chartex" xmlns:cx3="http://schemas.microsoft.com/office/drawing/2016/5/9/chartex" xmlns:cx4="http://schemas.microsoft.com/office/drawing/2016/5/10/chartex" xmlns:cx5="http://schemas.microsoft.com/office/drawing/2016/5/11/chartex" xmlns:cx6="http://schemas.microsoft.com/office/drawing/2016/5/12/chartex" xmlns:cx7="http://schemas.microsoft.com/office/drawing/2016/5/13/chartex" xmlns:cx8="http://schemas.microsoft.com/office/drawing/2016/5/14/chartex" xmlns:mc="http://schemas.openxmlformats.org/markup-compatibility/2006" xmlns:aink="http://schemas.microsoft.com/office/drawing/2016/ink" xmlns:am3d="http://schemas.microsoft.com/office/drawing/2017/model3d" xmlns:o="urn:schemas-microsoft-com:office:office" xmlns:r="http://schemas.openxmlformats.org/officeDocument/2006/relationships" xmlns:m="http://schemas.openxmlformats.org/officeDocument/2006/math" xmlns:v="urn:schemas-microsoft-com:vml" xmlns:wp14="http://schemas.microsoft.com/office/word/2010/wordprocessingDrawing" xmlns:wp="http://schemas.openxmlformats.org/drawingml/2006/wordprocessingDrawing" xmlns:w10="urn:schemas-microsoft-com:office:word" xmlns:w="http://schemas.openxmlformats.org/wordprocessingml/2006/main" xmlns:w14="http://schemas.microsoft.com/office/word/2010/wordml" xmlns:w15="http://schemas.microsoft.com/office/word/2012/wordml" xmlns:w16cex="http://schemas.microsoft.com/office/word/2018/wordml/cex" xmlns:w16cid="http://schemas.microsoft.com/office/word/2016/wordml/cid" xmlns:w16="http://schemas.microsoft.com/office/word/2018/wordml" xmlns:w16sdtdh="http://schemas.microsoft.com/office/word/2020/wordml/sdtdatahash" xmlns:w16se="http://schemas.microsoft.com/office/word/2015/wordml/symex" xmlns:wpg="http://schemas.microsoft.com/office/word/2010/wordprocessingGroup" xmlns:wpi="http://schemas.microsoft.com/office/word/2010/wordprocessingInk" xmlns:wne="http://schemas.microsoft.com/office/word/2006/wordml" xmlns:wps="http://schemas.microsoft.com/office/word/2010/wordprocessingShape" mc:Ignorable="w14 w15 w16se w16cid w16 w16cex w16sdtdh wp14">
   <w:body>
     <w:p>
       <w:pPr>
@@ -616,16 +616,27 @@
         <w:rPr>
           <w:sz w:val="30"/>
           <w:szCs w:val="30"/>
+          <w:lang w:val="vi-VN"/>
         </w:rPr>
       </w:pPr>
       <w:bookmarkStart w:id="4" w:name="_eyefcbkn5hej" w:colFirst="0" w:colLast="0"/>
+      <w:bookmarkStart w:id="5" w:name="_3g0as2o7o8aq" w:colFirst="0" w:colLast="0"/>
       <w:bookmarkEnd w:id="4"/>
-      <w:r>
-        <w:rPr>
-          <w:sz w:val="30"/>
-          <w:szCs w:val="30"/>
-        </w:rPr>
-        <w:t>1.2.1 DFD Đăng ký</w:t>
+      <w:bookmarkEnd w:id="5"/>
+      <w:r>
+        <w:rPr>
+          <w:sz w:val="30"/>
+          <w:szCs w:val="30"/>
+        </w:rPr>
+        <w:t>1.2.1 DFD Tiêu</w:t>
+      </w:r>
+      <w:r>
+        <w:rPr>
+          <w:sz w:val="30"/>
+          <w:szCs w:val="30"/>
+          <w:lang w:val="vi-VN"/>
+        </w:rPr>
+        <w:t xml:space="preserve"> diệt quái vật</w:t>
       </w:r>
     </w:p>
     <w:p>
@@ -634,21 +645,22 @@
           <w:noProof/>
         </w:rPr>
         <w:drawing>
-          <wp:inline distT="114300" distB="114300" distL="114300" distR="114300" wp14:anchorId="41DB9062" wp14:editId="1F3EC523">
-            <wp:extent cx="5731200" cy="2044700"/>
-            <wp:effectExtent l="0" t="0" r="0" b="0"/>
-            <wp:docPr id="49" name="image49.png"/>
-            <wp:cNvGraphicFramePr/>
+          <wp:inline distT="0" distB="0" distL="0" distR="0" wp14:anchorId="24640928" wp14:editId="2CC00864">
+            <wp:extent cx="5733415" cy="3218815"/>
+            <wp:effectExtent l="0" t="0" r="635" b="635"/>
+            <wp:docPr id="1" name="Picture 1"/>
+            <wp:cNvGraphicFramePr>
+              <a:graphicFrameLocks xmlns:a="http://schemas.openxmlformats.org/drawingml/2006/main" noChangeAspect="1"/>
+            </wp:cNvGraphicFramePr>
             <a:graphic xmlns:a="http://schemas.openxmlformats.org/drawingml/2006/main">
               <a:graphicData uri="http://schemas.openxmlformats.org/drawingml/2006/picture">
                 <pic:pic xmlns:pic="http://schemas.openxmlformats.org/drawingml/2006/picture">
                   <pic:nvPicPr>
-                    <pic:cNvPr id="0" name="image49.png"/>
-                    <pic:cNvPicPr preferRelativeResize="0"/>
+                    <pic:cNvPr id="1" name=""/>
+                    <pic:cNvPicPr/>
                   </pic:nvPicPr>
                   <pic:blipFill>
                     <a:blip r:embed="rId9"/>
-                    <a:srcRect/>
                     <a:stretch>
                       <a:fillRect/>
                     </a:stretch>
@@ -656,12 +668,11 @@
                   <pic:spPr>
                     <a:xfrm>
                       <a:off x="0" y="0"/>
-                      <a:ext cx="5731200" cy="2044700"/>
+                      <a:ext cx="5733415" cy="3218815"/>
                     </a:xfrm>
                     <a:prstGeom prst="rect">
                       <a:avLst/>
                     </a:prstGeom>
-                    <a:ln/>
                   </pic:spPr>
                 </pic:pic>
               </a:graphicData>
@@ -676,17 +687,26 @@
         <w:rPr>
           <w:sz w:val="30"/>
           <w:szCs w:val="30"/>
-        </w:rPr>
-      </w:pPr>
-      <w:bookmarkStart w:id="5" w:name="_d7w1vmkphj46" w:colFirst="0" w:colLast="0"/>
-      <w:bookmarkEnd w:id="5"/>
+          <w:lang w:val="vi-VN"/>
+        </w:rPr>
+      </w:pPr>
+      <w:bookmarkStart w:id="6" w:name="_d7w1vmkphj46" w:colFirst="0" w:colLast="0"/>
+      <w:bookmarkEnd w:id="6"/>
       <w:r>
         <w:rPr>
           <w:sz w:val="30"/>
           <w:szCs w:val="30"/>
         </w:rPr>
         <w:lastRenderedPageBreak/>
-        <w:t>1.2.2 DFD Đăng nhập</w:t>
+        <w:t>1.2.2 DFD Game</w:t>
+      </w:r>
+      <w:r>
+        <w:rPr>
+          <w:sz w:val="30"/>
+          <w:szCs w:val="30"/>
+          <w:lang w:val="vi-VN"/>
+        </w:rPr>
+        <w:t xml:space="preserve"> Over</w:t>
       </w:r>
     </w:p>
     <w:p>
@@ -698,24 +718,24 @@
       <w:r>
         <w:rPr>
           <w:i/>
-          <w:noProof/>
         </w:rPr>
         <w:drawing>
-          <wp:inline distT="114300" distB="114300" distL="114300" distR="114300" wp14:anchorId="461D98C5" wp14:editId="787A9B39">
-            <wp:extent cx="5148263" cy="2321765"/>
-            <wp:effectExtent l="0" t="0" r="0" b="0"/>
-            <wp:docPr id="46" name="image46.png"/>
-            <wp:cNvGraphicFramePr/>
+          <wp:inline distT="0" distB="0" distL="0" distR="0" wp14:anchorId="5E0EBB65" wp14:editId="7637EE13">
+            <wp:extent cx="5733415" cy="2753360"/>
+            <wp:effectExtent l="0" t="0" r="635" b="8890"/>
+            <wp:docPr id="3" name="Picture 3"/>
+            <wp:cNvGraphicFramePr>
+              <a:graphicFrameLocks xmlns:a="http://schemas.openxmlformats.org/drawingml/2006/main" noChangeAspect="1"/>
+            </wp:cNvGraphicFramePr>
             <a:graphic xmlns:a="http://schemas.openxmlformats.org/drawingml/2006/main">
               <a:graphicData uri="http://schemas.openxmlformats.org/drawingml/2006/picture">
                 <pic:pic xmlns:pic="http://schemas.openxmlformats.org/drawingml/2006/picture">
                   <pic:nvPicPr>
-                    <pic:cNvPr id="0" name="image46.png"/>
-                    <pic:cNvPicPr preferRelativeResize="0"/>
+                    <pic:cNvPr id="1" name=""/>
+                    <pic:cNvPicPr/>
                   </pic:nvPicPr>
                   <pic:blipFill>
                     <a:blip r:embed="rId10"/>
-                    <a:srcRect/>
                     <a:stretch>
                       <a:fillRect/>
                     </a:stretch>
@@ -723,12 +743,11 @@
                   <pic:spPr>
                     <a:xfrm>
                       <a:off x="0" y="0"/>
-                      <a:ext cx="5148263" cy="2321765"/>
+                      <a:ext cx="5733415" cy="2753360"/>
                     </a:xfrm>
                     <a:prstGeom prst="rect">
                       <a:avLst/>
                     </a:prstGeom>
-                    <a:ln/>
                   </pic:spPr>
                 </pic:pic>
               </a:graphicData>
@@ -743,29 +762,72 @@
         <w:rPr>
           <w:sz w:val="30"/>
           <w:szCs w:val="30"/>
-        </w:rPr>
-      </w:pPr>
-      <w:bookmarkStart w:id="6" w:name="_n9tb4dup2l4l" w:colFirst="0" w:colLast="0"/>
-      <w:bookmarkEnd w:id="6"/>
-      <w:r>
-        <w:rPr>
-          <w:sz w:val="30"/>
-          <w:szCs w:val="30"/>
-        </w:rPr>
-        <w:t>1.2.3 DFD Đổi mật khẩu</w:t>
-      </w:r>
-    </w:p>
-    <w:p>
-      <w:pPr>
-        <w:rPr>
-          <w:lang w:val="vi-VN"/>
-        </w:rPr>
-      </w:pPr>
-      <w:r>
-        <w:rPr>
-          <w:lang w:val="vi-VN"/>
-        </w:rPr>
-        <w:t>…</w:t>
+          <w:lang w:val="vi-VN"/>
+        </w:rPr>
+      </w:pPr>
+      <w:bookmarkStart w:id="7" w:name="_n9tb4dup2l4l" w:colFirst="0" w:colLast="0"/>
+      <w:bookmarkEnd w:id="7"/>
+      <w:r>
+        <w:rPr>
+          <w:sz w:val="30"/>
+          <w:szCs w:val="30"/>
+        </w:rPr>
+        <w:t>1.2.3 DFD Đổi nhân</w:t>
+      </w:r>
+      <w:r>
+        <w:rPr>
+          <w:sz w:val="30"/>
+          <w:szCs w:val="30"/>
+          <w:lang w:val="vi-VN"/>
+        </w:rPr>
+        <w:t xml:space="preserve"> vật</w:t>
+      </w:r>
+    </w:p>
+    <w:p>
+      <w:pPr>
+        <w:rPr>
+          <w:lang w:val="vi-VN"/>
+        </w:rPr>
+      </w:pPr>
+      <w:r>
+        <w:rPr>
+          <w:lang w:val="vi-VN"/>
+        </w:rPr>
+        <w:drawing>
+          <wp:inline distT="0" distB="0" distL="0" distR="0" wp14:anchorId="5AB54DAE" wp14:editId="7871F2EF">
+            <wp:extent cx="5668166" cy="4582164"/>
+            <wp:effectExtent l="0" t="0" r="8890" b="8890"/>
+            <wp:docPr id="4" name="Picture 4"/>
+            <wp:cNvGraphicFramePr>
+              <a:graphicFrameLocks xmlns:a="http://schemas.openxmlformats.org/drawingml/2006/main" noChangeAspect="1"/>
+            </wp:cNvGraphicFramePr>
+            <a:graphic xmlns:a="http://schemas.openxmlformats.org/drawingml/2006/main">
+              <a:graphicData uri="http://schemas.openxmlformats.org/drawingml/2006/picture">
+                <pic:pic xmlns:pic="http://schemas.openxmlformats.org/drawingml/2006/picture">
+                  <pic:nvPicPr>
+                    <pic:cNvPr id="1" name=""/>
+                    <pic:cNvPicPr/>
+                  </pic:nvPicPr>
+                  <pic:blipFill>
+                    <a:blip r:embed="rId11"/>
+                    <a:stretch>
+                      <a:fillRect/>
+                    </a:stretch>
+                  </pic:blipFill>
+                  <pic:spPr>
+                    <a:xfrm>
+                      <a:off x="0" y="0"/>
+                      <a:ext cx="5668166" cy="4582164"/>
+                    </a:xfrm>
+                    <a:prstGeom prst="rect">
+                      <a:avLst/>
+                    </a:prstGeom>
+                  </pic:spPr>
+                </pic:pic>
+              </a:graphicData>
+            </a:graphic>
+          </wp:inline>
+        </w:drawing>
       </w:r>
     </w:p>
     <w:p>
@@ -774,29 +836,73 @@
         <w:rPr>
           <w:sz w:val="30"/>
           <w:szCs w:val="30"/>
-        </w:rPr>
-      </w:pPr>
-      <w:bookmarkStart w:id="7" w:name="_s5j7jnw1pcg1" w:colFirst="0" w:colLast="0"/>
-      <w:bookmarkEnd w:id="7"/>
-      <w:r>
-        <w:rPr>
-          <w:sz w:val="30"/>
-          <w:szCs w:val="30"/>
-        </w:rPr>
-        <w:t>1.2.4 DFD Tạo lớp</w:t>
-      </w:r>
-    </w:p>
-    <w:p>
-      <w:pPr>
-        <w:rPr>
-          <w:lang w:val="vi-VN"/>
-        </w:rPr>
-      </w:pPr>
-      <w:r>
-        <w:rPr>
-          <w:lang w:val="vi-VN"/>
-        </w:rPr>
-        <w:t>…</w:t>
+          <w:lang w:val="vi-VN"/>
+        </w:rPr>
+      </w:pPr>
+      <w:bookmarkStart w:id="8" w:name="_s5j7jnw1pcg1" w:colFirst="0" w:colLast="0"/>
+      <w:bookmarkEnd w:id="8"/>
+      <w:r>
+        <w:rPr>
+          <w:sz w:val="30"/>
+          <w:szCs w:val="30"/>
+        </w:rPr>
+        <w:lastRenderedPageBreak/>
+        <w:t>1.2.4 DFD Trang</w:t>
+      </w:r>
+      <w:r>
+        <w:rPr>
+          <w:sz w:val="30"/>
+          <w:szCs w:val="30"/>
+          <w:lang w:val="vi-VN"/>
+        </w:rPr>
+        <w:t xml:space="preserve"> bị vũ khí</w:t>
+      </w:r>
+    </w:p>
+    <w:p>
+      <w:pPr>
+        <w:rPr>
+          <w:lang w:val="vi-VN"/>
+        </w:rPr>
+      </w:pPr>
+      <w:r>
+        <w:rPr>
+          <w:lang w:val="vi-VN"/>
+        </w:rPr>
+        <w:drawing>
+          <wp:inline distT="0" distB="0" distL="0" distR="0" wp14:anchorId="4681BC26" wp14:editId="7A1BEB6C">
+            <wp:extent cx="5733415" cy="4051300"/>
+            <wp:effectExtent l="0" t="0" r="635" b="6350"/>
+            <wp:docPr id="6" name="Picture 6"/>
+            <wp:cNvGraphicFramePr>
+              <a:graphicFrameLocks xmlns:a="http://schemas.openxmlformats.org/drawingml/2006/main" noChangeAspect="1"/>
+            </wp:cNvGraphicFramePr>
+            <a:graphic xmlns:a="http://schemas.openxmlformats.org/drawingml/2006/main">
+              <a:graphicData uri="http://schemas.openxmlformats.org/drawingml/2006/picture">
+                <pic:pic xmlns:pic="http://schemas.openxmlformats.org/drawingml/2006/picture">
+                  <pic:nvPicPr>
+                    <pic:cNvPr id="1" name=""/>
+                    <pic:cNvPicPr/>
+                  </pic:nvPicPr>
+                  <pic:blipFill>
+                    <a:blip r:embed="rId12"/>
+                    <a:stretch>
+                      <a:fillRect/>
+                    </a:stretch>
+                  </pic:blipFill>
+                  <pic:spPr>
+                    <a:xfrm>
+                      <a:off x="0" y="0"/>
+                      <a:ext cx="5733415" cy="4051300"/>
+                    </a:xfrm>
+                    <a:prstGeom prst="rect">
+                      <a:avLst/>
+                    </a:prstGeom>
+                  </pic:spPr>
+                </pic:pic>
+              </a:graphicData>
+            </a:graphic>
+          </wp:inline>
+        </w:drawing>
       </w:r>
     </w:p>
     <w:p>
@@ -805,64 +911,139 @@
         <w:rPr>
           <w:sz w:val="30"/>
           <w:szCs w:val="30"/>
-        </w:rPr>
-      </w:pPr>
-      <w:bookmarkStart w:id="8" w:name="_94xzbe2s2mj8" w:colFirst="0" w:colLast="0"/>
-      <w:bookmarkEnd w:id="8"/>
-      <w:r>
-        <w:rPr>
-          <w:sz w:val="30"/>
-          <w:szCs w:val="30"/>
-        </w:rPr>
-        <w:t>1.2.5 DFD Tham gia lớp</w:t>
-      </w:r>
-    </w:p>
-    <w:p>
-      <w:pPr>
-        <w:rPr>
-          <w:iCs/>
-          <w:lang w:val="vi-VN"/>
-        </w:rPr>
-      </w:pPr>
-      <w:r>
-        <w:rPr>
-          <w:iCs/>
-          <w:lang w:val="vi-VN"/>
-        </w:rPr>
-        <w:t>…</w:t>
-      </w:r>
-    </w:p>
-    <w:p/>
+          <w:lang w:val="vi-VN"/>
+        </w:rPr>
+      </w:pPr>
+      <w:bookmarkStart w:id="9" w:name="_94xzbe2s2mj8" w:colFirst="0" w:colLast="0"/>
+      <w:bookmarkEnd w:id="9"/>
+      <w:r>
+        <w:rPr>
+          <w:sz w:val="30"/>
+          <w:szCs w:val="30"/>
+        </w:rPr>
+        <w:t>1.2.5 DFD Thanh</w:t>
+      </w:r>
+      <w:r>
+        <w:rPr>
+          <w:sz w:val="30"/>
+          <w:szCs w:val="30"/>
+          <w:lang w:val="vi-VN"/>
+        </w:rPr>
+        <w:t xml:space="preserve"> exp</w:t>
+      </w:r>
+    </w:p>
+    <w:p>
+      <w:r>
+        <w:drawing>
+          <wp:inline distT="0" distB="0" distL="0" distR="0" wp14:anchorId="1C238479" wp14:editId="199DE1B6">
+            <wp:extent cx="5733415" cy="2737485"/>
+            <wp:effectExtent l="0" t="0" r="635" b="5715"/>
+            <wp:docPr id="7" name="Picture 7"/>
+            <wp:cNvGraphicFramePr>
+              <a:graphicFrameLocks xmlns:a="http://schemas.openxmlformats.org/drawingml/2006/main" noChangeAspect="1"/>
+            </wp:cNvGraphicFramePr>
+            <a:graphic xmlns:a="http://schemas.openxmlformats.org/drawingml/2006/main">
+              <a:graphicData uri="http://schemas.openxmlformats.org/drawingml/2006/picture">
+                <pic:pic xmlns:pic="http://schemas.openxmlformats.org/drawingml/2006/picture">
+                  <pic:nvPicPr>
+                    <pic:cNvPr id="1" name=""/>
+                    <pic:cNvPicPr/>
+                  </pic:nvPicPr>
+                  <pic:blipFill>
+                    <a:blip r:embed="rId13"/>
+                    <a:stretch>
+                      <a:fillRect/>
+                    </a:stretch>
+                  </pic:blipFill>
+                  <pic:spPr>
+                    <a:xfrm>
+                      <a:off x="0" y="0"/>
+                      <a:ext cx="5733415" cy="2737485"/>
+                    </a:xfrm>
+                    <a:prstGeom prst="rect">
+                      <a:avLst/>
+                    </a:prstGeom>
+                  </pic:spPr>
+                </pic:pic>
+              </a:graphicData>
+            </a:graphic>
+          </wp:inline>
+        </w:drawing>
+      </w:r>
+    </w:p>
     <w:p>
       <w:pPr>
         <w:pStyle w:val="Heading3"/>
         <w:rPr>
           <w:sz w:val="30"/>
           <w:szCs w:val="30"/>
-        </w:rPr>
-      </w:pPr>
-      <w:bookmarkStart w:id="9" w:name="_4k2mfhaed10p" w:colFirst="0" w:colLast="0"/>
-      <w:bookmarkEnd w:id="9"/>
-      <w:r>
-        <w:rPr>
-          <w:sz w:val="30"/>
-          <w:szCs w:val="30"/>
-        </w:rPr>
-        <w:t>1.2.6 DFD Thêm bài đăng</w:t>
-      </w:r>
-    </w:p>
-    <w:p>
-      <w:pPr>
-        <w:rPr>
-          <w:lang w:val="vi-VN"/>
-        </w:rPr>
-      </w:pPr>
-      <w:r>
-        <w:rPr>
-          <w:noProof/>
-          <w:lang w:val="vi-VN"/>
-        </w:rPr>
-        <w:t>…</w:t>
+          <w:lang w:val="vi-VN"/>
+        </w:rPr>
+      </w:pPr>
+      <w:bookmarkStart w:id="10" w:name="_4k2mfhaed10p" w:colFirst="0" w:colLast="0"/>
+      <w:bookmarkEnd w:id="10"/>
+      <w:r>
+        <w:rPr>
+          <w:sz w:val="30"/>
+          <w:szCs w:val="30"/>
+        </w:rPr>
+        <w:lastRenderedPageBreak/>
+        <w:t>1.2.6 DFD Th</w:t>
+      </w:r>
+      <w:r>
+        <w:rPr>
+          <w:sz w:val="30"/>
+          <w:szCs w:val="30"/>
+          <w:lang w:val="vi-VN"/>
+        </w:rPr>
+        <w:t>anh sự sống</w:t>
+      </w:r>
+    </w:p>
+    <w:p>
+      <w:pPr>
+        <w:rPr>
+          <w:lang w:val="vi-VN"/>
+        </w:rPr>
+      </w:pPr>
+      <w:r>
+        <w:rPr>
+          <w:lang w:val="vi-VN"/>
+        </w:rPr>
+        <w:drawing>
+          <wp:inline distT="0" distB="0" distL="0" distR="0" wp14:anchorId="58E8CF18" wp14:editId="765DAC99">
+            <wp:extent cx="5733415" cy="3919855"/>
+            <wp:effectExtent l="0" t="0" r="635" b="4445"/>
+            <wp:docPr id="8" name="Picture 8"/>
+            <wp:cNvGraphicFramePr>
+              <a:graphicFrameLocks xmlns:a="http://schemas.openxmlformats.org/drawingml/2006/main" noChangeAspect="1"/>
+            </wp:cNvGraphicFramePr>
+            <a:graphic xmlns:a="http://schemas.openxmlformats.org/drawingml/2006/main">
+              <a:graphicData uri="http://schemas.openxmlformats.org/drawingml/2006/picture">
+                <pic:pic xmlns:pic="http://schemas.openxmlformats.org/drawingml/2006/picture">
+                  <pic:nvPicPr>
+                    <pic:cNvPr id="1" name=""/>
+                    <pic:cNvPicPr/>
+                  </pic:nvPicPr>
+                  <pic:blipFill>
+                    <a:blip r:embed="rId14"/>
+                    <a:stretch>
+                      <a:fillRect/>
+                    </a:stretch>
+                  </pic:blipFill>
+                  <pic:spPr>
+                    <a:xfrm>
+                      <a:off x="0" y="0"/>
+                      <a:ext cx="5733415" cy="3919855"/>
+                    </a:xfrm>
+                    <a:prstGeom prst="rect">
+                      <a:avLst/>
+                    </a:prstGeom>
+                  </pic:spPr>
+                </pic:pic>
+              </a:graphicData>
+            </a:graphic>
+          </wp:inline>
+        </w:drawing>
       </w:r>
     </w:p>
     <w:p>
@@ -871,29 +1052,26 @@
         <w:rPr>
           <w:sz w:val="30"/>
           <w:szCs w:val="30"/>
-        </w:rPr>
-      </w:pPr>
-      <w:bookmarkStart w:id="10" w:name="_jwzykkwsx2kj" w:colFirst="0" w:colLast="0"/>
-      <w:bookmarkEnd w:id="10"/>
-      <w:r>
-        <w:rPr>
-          <w:sz w:val="30"/>
-          <w:szCs w:val="30"/>
-        </w:rPr>
-        <w:t>1.2.7 DFD Sửa bài đăng</w:t>
-      </w:r>
-    </w:p>
-    <w:p>
-      <w:pPr>
-        <w:rPr>
-          <w:lang w:val="vi-VN"/>
-        </w:rPr>
-      </w:pPr>
-      <w:r>
-        <w:rPr>
-          <w:lang w:val="vi-VN"/>
-        </w:rPr>
-        <w:t>…</w:t>
+          <w:lang w:val="vi-VN"/>
+        </w:rPr>
+      </w:pPr>
+      <w:bookmarkStart w:id="11" w:name="_jwzykkwsx2kj" w:colFirst="0" w:colLast="0"/>
+      <w:bookmarkEnd w:id="11"/>
+      <w:r>
+        <w:rPr>
+          <w:sz w:val="30"/>
+          <w:szCs w:val="30"/>
+        </w:rPr>
+        <w:lastRenderedPageBreak/>
+        <w:t>1.2.7 DFD Quản</w:t>
+      </w:r>
+      <w:r>
+        <w:rPr>
+          <w:sz w:val="30"/>
+          <w:szCs w:val="30"/>
+          <w:lang w:val="vi-VN"/>
+        </w:rPr>
+        <w:t xml:space="preserve"> lí quái vật</w:t>
       </w:r>
     </w:p>
     <w:p>
@@ -902,56 +1080,180 @@
         <w:rPr>
           <w:sz w:val="30"/>
           <w:szCs w:val="30"/>
-        </w:rPr>
-      </w:pPr>
-      <w:bookmarkStart w:id="11" w:name="_rch37b3i4xqn" w:colFirst="0" w:colLast="0"/>
-      <w:bookmarkEnd w:id="11"/>
-      <w:r>
-        <w:rPr>
-          <w:sz w:val="30"/>
-          <w:szCs w:val="30"/>
-        </w:rPr>
-        <w:t>1.2.8 DFD Xóa bài đăng</w:t>
-      </w:r>
-    </w:p>
-    <w:p>
-      <w:pPr>
-        <w:rPr>
-          <w:lang w:val="vi-VN"/>
-        </w:rPr>
-      </w:pPr>
-      <w:r>
-        <w:rPr>
-          <w:lang w:val="vi-VN"/>
-        </w:rPr>
-        <w:t>…</w:t>
+          <w:lang w:val="vi-VN"/>
+        </w:rPr>
+      </w:pPr>
+      <w:bookmarkStart w:id="12" w:name="_rch37b3i4xqn" w:colFirst="0" w:colLast="0"/>
+      <w:bookmarkEnd w:id="12"/>
+      <w:r>
+        <w:rPr>
+          <w:sz w:val="30"/>
+          <w:szCs w:val="30"/>
+        </w:rPr>
+        <w:drawing>
+          <wp:inline distT="0" distB="0" distL="0" distR="0" wp14:anchorId="02B36478" wp14:editId="3721FEE0">
+            <wp:extent cx="5733415" cy="3590925"/>
+            <wp:effectExtent l="0" t="0" r="635" b="9525"/>
+            <wp:docPr id="9" name="Picture 9"/>
+            <wp:cNvGraphicFramePr>
+              <a:graphicFrameLocks xmlns:a="http://schemas.openxmlformats.org/drawingml/2006/main" noChangeAspect="1"/>
+            </wp:cNvGraphicFramePr>
+            <a:graphic xmlns:a="http://schemas.openxmlformats.org/drawingml/2006/main">
+              <a:graphicData uri="http://schemas.openxmlformats.org/drawingml/2006/picture">
+                <pic:pic xmlns:pic="http://schemas.openxmlformats.org/drawingml/2006/picture">
+                  <pic:nvPicPr>
+                    <pic:cNvPr id="1" name=""/>
+                    <pic:cNvPicPr/>
+                  </pic:nvPicPr>
+                  <pic:blipFill>
+                    <a:blip r:embed="rId15"/>
+                    <a:stretch>
+                      <a:fillRect/>
+                    </a:stretch>
+                  </pic:blipFill>
+                  <pic:spPr>
+                    <a:xfrm>
+                      <a:off x="0" y="0"/>
+                      <a:ext cx="5733415" cy="3590925"/>
+                    </a:xfrm>
+                    <a:prstGeom prst="rect">
+                      <a:avLst/>
+                    </a:prstGeom>
+                  </pic:spPr>
+                </pic:pic>
+              </a:graphicData>
+            </a:graphic>
+          </wp:inline>
+        </w:drawing>
+      </w:r>
+      <w:r>
+        <w:rPr>
+          <w:sz w:val="30"/>
+          <w:szCs w:val="30"/>
+        </w:rPr>
+        <w:t>1.2.8 DFD Bật</w:t>
+      </w:r>
+      <w:r>
+        <w:rPr>
+          <w:sz w:val="30"/>
+          <w:szCs w:val="30"/>
+          <w:lang w:val="vi-VN"/>
+        </w:rPr>
+        <w:t>/tắt âm thanh</w:t>
+      </w:r>
+    </w:p>
+    <w:p>
+      <w:pPr>
+        <w:rPr>
+          <w:lang w:val="vi-VN"/>
+        </w:rPr>
+      </w:pPr>
+      <w:r>
+        <w:rPr>
+          <w:lang w:val="vi-VN"/>
+        </w:rPr>
+        <w:drawing>
+          <wp:inline distT="0" distB="0" distL="0" distR="0" wp14:anchorId="2E3BA275" wp14:editId="40D42D22">
+            <wp:extent cx="5733415" cy="4366895"/>
+            <wp:effectExtent l="0" t="0" r="635" b="0"/>
+            <wp:docPr id="10" name="Picture 10"/>
+            <wp:cNvGraphicFramePr>
+              <a:graphicFrameLocks xmlns:a="http://schemas.openxmlformats.org/drawingml/2006/main" noChangeAspect="1"/>
+            </wp:cNvGraphicFramePr>
+            <a:graphic xmlns:a="http://schemas.openxmlformats.org/drawingml/2006/main">
+              <a:graphicData uri="http://schemas.openxmlformats.org/drawingml/2006/picture">
+                <pic:pic xmlns:pic="http://schemas.openxmlformats.org/drawingml/2006/picture">
+                  <pic:nvPicPr>
+                    <pic:cNvPr id="1" name=""/>
+                    <pic:cNvPicPr/>
+                  </pic:nvPicPr>
+                  <pic:blipFill>
+                    <a:blip r:embed="rId16"/>
+                    <a:stretch>
+                      <a:fillRect/>
+                    </a:stretch>
+                  </pic:blipFill>
+                  <pic:spPr>
+                    <a:xfrm>
+                      <a:off x="0" y="0"/>
+                      <a:ext cx="5733415" cy="4366895"/>
+                    </a:xfrm>
+                    <a:prstGeom prst="rect">
+                      <a:avLst/>
+                    </a:prstGeom>
+                  </pic:spPr>
+                </pic:pic>
+              </a:graphicData>
+            </a:graphic>
+          </wp:inline>
+        </w:drawing>
       </w:r>
     </w:p>
     <w:p>
       <w:pPr>
         <w:pStyle w:val="Heading3"/>
-      </w:pPr>
-      <w:bookmarkStart w:id="12" w:name="_ph11m0fmqvkc" w:colFirst="0" w:colLast="0"/>
-      <w:bookmarkEnd w:id="12"/>
-      <w:r>
-        <w:rPr>
-          <w:sz w:val="30"/>
-          <w:szCs w:val="30"/>
-        </w:rPr>
-        <w:t>1.2.9 DFD Xem bài đăng</w:t>
-      </w:r>
-    </w:p>
-    <w:p>
-      <w:pPr>
-        <w:rPr>
-          <w:lang w:val="vi-VN"/>
-        </w:rPr>
-      </w:pPr>
-      <w:r>
-        <w:rPr>
-          <w:lang w:val="vi-VN"/>
-        </w:rPr>
-        <w:t>…</w:t>
+        <w:rPr>
+          <w:sz w:val="30"/>
+          <w:szCs w:val="30"/>
+          <w:lang w:val="vi-VN"/>
+        </w:rPr>
+      </w:pPr>
+      <w:bookmarkStart w:id="13" w:name="_ph11m0fmqvkc" w:colFirst="0" w:colLast="0"/>
+      <w:bookmarkEnd w:id="13"/>
+      <w:r>
+        <w:rPr>
+          <w:sz w:val="30"/>
+          <w:szCs w:val="30"/>
+        </w:rPr>
+        <w:lastRenderedPageBreak/>
+        <w:t>1.2.9 DFD Chỉnh</w:t>
+      </w:r>
+      <w:r>
+        <w:rPr>
+          <w:sz w:val="30"/>
+          <w:szCs w:val="30"/>
+          <w:lang w:val="vi-VN"/>
+        </w:rPr>
+        <w:t xml:space="preserve"> thông số FPS</w:t>
+      </w:r>
+    </w:p>
+    <w:p>
+      <w:r>
+        <w:drawing>
+          <wp:inline distT="0" distB="0" distL="0" distR="0" wp14:anchorId="26D447E5" wp14:editId="38D6EE2A">
+            <wp:extent cx="5733415" cy="4533900"/>
+            <wp:effectExtent l="0" t="0" r="635" b="0"/>
+            <wp:docPr id="12" name="Picture 12"/>
+            <wp:cNvGraphicFramePr>
+              <a:graphicFrameLocks xmlns:a="http://schemas.openxmlformats.org/drawingml/2006/main" noChangeAspect="1"/>
+            </wp:cNvGraphicFramePr>
+            <a:graphic xmlns:a="http://schemas.openxmlformats.org/drawingml/2006/main">
+              <a:graphicData uri="http://schemas.openxmlformats.org/drawingml/2006/picture">
+                <pic:pic xmlns:pic="http://schemas.openxmlformats.org/drawingml/2006/picture">
+                  <pic:nvPicPr>
+                    <pic:cNvPr id="1" name=""/>
+                    <pic:cNvPicPr/>
+                  </pic:nvPicPr>
+                  <pic:blipFill>
+                    <a:blip r:embed="rId17"/>
+                    <a:stretch>
+                      <a:fillRect/>
+                    </a:stretch>
+                  </pic:blipFill>
+                  <pic:spPr>
+                    <a:xfrm>
+                      <a:off x="0" y="0"/>
+                      <a:ext cx="5733415" cy="4533900"/>
+                    </a:xfrm>
+                    <a:prstGeom prst="rect">
+                      <a:avLst/>
+                    </a:prstGeom>
+                  </pic:spPr>
+                </pic:pic>
+              </a:graphicData>
+            </a:graphic>
+          </wp:inline>
+        </w:drawing>
       </w:r>
     </w:p>
     <w:p>
@@ -960,40 +1262,10 @@
         <w:rPr>
           <w:sz w:val="30"/>
           <w:szCs w:val="30"/>
-        </w:rPr>
-      </w:pPr>
-      <w:bookmarkStart w:id="13" w:name="_2so2exptyvu2" w:colFirst="0" w:colLast="0"/>
-      <w:bookmarkEnd w:id="13"/>
-      <w:r>
-        <w:rPr>
-          <w:sz w:val="30"/>
-          <w:szCs w:val="30"/>
-        </w:rPr>
-        <w:t>1.2.10 DFD Bình luận</w:t>
-      </w:r>
-    </w:p>
-    <w:p>
-      <w:pPr>
-        <w:rPr>
-          <w:lang w:val="vi-VN"/>
-        </w:rPr>
-      </w:pPr>
-      <w:r>
-        <w:rPr>
-          <w:lang w:val="vi-VN"/>
-        </w:rPr>
-        <w:t>…</w:t>
-      </w:r>
-    </w:p>
-    <w:p>
-      <w:pPr>
-        <w:pStyle w:val="Heading3"/>
-        <w:rPr>
-          <w:sz w:val="30"/>
-          <w:szCs w:val="30"/>
-        </w:rPr>
-      </w:pPr>
-      <w:bookmarkStart w:id="14" w:name="_3g0as2o7o8aq" w:colFirst="0" w:colLast="0"/>
+          <w:lang w:val="vi-VN"/>
+        </w:rPr>
+      </w:pPr>
+      <w:bookmarkStart w:id="14" w:name="_2so2exptyvu2" w:colFirst="0" w:colLast="0"/>
       <w:bookmarkEnd w:id="14"/>
       <w:r>
         <w:rPr>
@@ -1001,20 +1273,62 @@
           <w:szCs w:val="30"/>
         </w:rPr>
         <w:lastRenderedPageBreak/>
-        <w:t>1.2.11 DFD Xóa bình luận</w:t>
-      </w:r>
-    </w:p>
-    <w:p>
-      <w:pPr>
-        <w:rPr>
-          <w:lang w:val="vi-VN"/>
-        </w:rPr>
-      </w:pPr>
-      <w:r>
-        <w:rPr>
-          <w:lang w:val="vi-VN"/>
-        </w:rPr>
-        <w:t>…</w:t>
+        <w:t>1.2.10 DFD Lưu</w:t>
+      </w:r>
+      <w:r>
+        <w:rPr>
+          <w:sz w:val="30"/>
+          <w:szCs w:val="30"/>
+          <w:lang w:val="vi-VN"/>
+        </w:rPr>
+        <w:t xml:space="preserve"> điểm cao nhất</w:t>
+      </w:r>
+    </w:p>
+    <w:p>
+      <w:pPr>
+        <w:rPr>
+          <w:lang w:val="vi-VN"/>
+        </w:rPr>
+      </w:pPr>
+      <w:r>
+        <w:rPr>
+          <w:lang w:val="vi-VN"/>
+        </w:rPr>
+        <w:drawing>
+          <wp:inline distT="0" distB="0" distL="0" distR="0" wp14:anchorId="287B9029" wp14:editId="275632A3">
+            <wp:extent cx="5733415" cy="4668520"/>
+            <wp:effectExtent l="0" t="0" r="635" b="0"/>
+            <wp:docPr id="15" name="Picture 15"/>
+            <wp:cNvGraphicFramePr>
+              <a:graphicFrameLocks xmlns:a="http://schemas.openxmlformats.org/drawingml/2006/main" noChangeAspect="1"/>
+            </wp:cNvGraphicFramePr>
+            <a:graphic xmlns:a="http://schemas.openxmlformats.org/drawingml/2006/main">
+              <a:graphicData uri="http://schemas.openxmlformats.org/drawingml/2006/picture">
+                <pic:pic xmlns:pic="http://schemas.openxmlformats.org/drawingml/2006/picture">
+                  <pic:nvPicPr>
+                    <pic:cNvPr id="1" name=""/>
+                    <pic:cNvPicPr/>
+                  </pic:nvPicPr>
+                  <pic:blipFill>
+                    <a:blip r:embed="rId18"/>
+                    <a:stretch>
+                      <a:fillRect/>
+                    </a:stretch>
+                  </pic:blipFill>
+                  <pic:spPr>
+                    <a:xfrm>
+                      <a:off x="0" y="0"/>
+                      <a:ext cx="5733415" cy="4668520"/>
+                    </a:xfrm>
+                    <a:prstGeom prst="rect">
+                      <a:avLst/>
+                    </a:prstGeom>
+                  </pic:spPr>
+                </pic:pic>
+              </a:graphicData>
+            </a:graphic>
+          </wp:inline>
+        </w:drawing>
       </w:r>
     </w:p>
     <w:p>
@@ -1027,6 +1341,7 @@
       <w:bookmarkStart w:id="15" w:name="_5csomzi683wx" w:colFirst="0" w:colLast="0"/>
       <w:bookmarkEnd w:id="15"/>
       <w:r>
+        <w:lastRenderedPageBreak/>
         <w:t xml:space="preserve">1.3 </w:t>
       </w:r>
       <w:r>
@@ -1076,7 +1391,7 @@
                     <pic:cNvPicPr preferRelativeResize="0"/>
                   </pic:nvPicPr>
                   <pic:blipFill>
-                    <a:blip r:embed="rId11"/>
+                    <a:blip r:embed="rId19"/>
                     <a:srcRect/>
                     <a:stretch>
                       <a:fillRect/>
@@ -1655,7 +1970,6 @@
               <w:rPr>
                 <w:i/>
               </w:rPr>
-              <w:lastRenderedPageBreak/>
               <w:t>Description</w:t>
             </w:r>
           </w:p>
@@ -1731,7 +2045,11 @@
               <w:spacing w:line="240" w:lineRule="auto"/>
             </w:pPr>
             <w:r>
-              <w:t>Chức năng này được sử dụng khi khách vãng lai click vào nút “Sign up”</w:t>
+              <w:t xml:space="preserve">Chức năng này được sử dụng khi khách vãng lai click vào </w:t>
+            </w:r>
+            <w:r>
+              <w:lastRenderedPageBreak/>
+              <w:t>nút “Sign up”</w:t>
             </w:r>
           </w:p>
         </w:tc>
@@ -1760,6 +2078,7 @@
               <w:rPr>
                 <w:i/>
               </w:rPr>
+              <w:lastRenderedPageBreak/>
               <w:t>Pre-conditions</w:t>
             </w:r>
           </w:p>
@@ -2308,7 +2627,6 @@
           <w:sz w:val="30"/>
           <w:szCs w:val="30"/>
         </w:rPr>
-        <w:lastRenderedPageBreak/>
         <w:t xml:space="preserve">1.4.8 </w:t>
       </w:r>
       <w:r>
@@ -2369,6 +2687,7 @@
           <w:sz w:val="30"/>
           <w:szCs w:val="30"/>
         </w:rPr>
+        <w:lastRenderedPageBreak/>
         <w:t xml:space="preserve">1.4.9 </w:t>
       </w:r>
       <w:r>
@@ -2679,7 +2998,7 @@
                     <pic:cNvPicPr preferRelativeResize="0"/>
                   </pic:nvPicPr>
                   <pic:blipFill>
-                    <a:blip r:embed="rId12"/>
+                    <a:blip r:embed="rId20"/>
                     <a:srcRect/>
                     <a:stretch>
                       <a:fillRect/>
@@ -2821,7 +3140,6 @@
           <w:sz w:val="30"/>
           <w:szCs w:val="30"/>
         </w:rPr>
-        <w:lastRenderedPageBreak/>
         <w:t xml:space="preserve">1.5.6 </w:t>
       </w:r>
       <w:r>
@@ -2875,6 +3193,7 @@
           <w:sz w:val="30"/>
           <w:szCs w:val="30"/>
         </w:rPr>
+        <w:lastRenderedPageBreak/>
         <w:t xml:space="preserve">1.5.7 </w:t>
       </w:r>
       <w:r>
@@ -3157,7 +3476,7 @@
                     <pic:cNvPicPr/>
                   </pic:nvPicPr>
                   <pic:blipFill>
-                    <a:blip r:embed="rId13" cstate="print">
+                    <a:blip r:embed="rId21" cstate="print">
                       <a:extLst>
                         <a:ext uri="{28A0092B-C50C-407E-A947-70E740481C1C}">
                           <a14:useLocalDpi xmlns:a14="http://schemas.microsoft.com/office/drawing/2010/main" val="0"/>
@@ -3199,7 +3518,6 @@
         <w:rPr>
           <w:b/>
         </w:rPr>
-        <w:lastRenderedPageBreak/>
         <w:br w:type="page"/>
       </w:r>
     </w:p>
@@ -3441,7 +3759,7 @@
                     <pic:cNvPicPr preferRelativeResize="0"/>
                   </pic:nvPicPr>
                   <pic:blipFill>
-                    <a:blip r:embed="rId14"/>
+                    <a:blip r:embed="rId22"/>
                     <a:srcRect/>
                     <a:stretch>
                       <a:fillRect/>
@@ -4803,31 +5121,16 @@
         </w:rPr>
         <w:t xml:space="preserve">CÓ THỂ SỬ DỤNG MỘT SỐ NỀN TẢNG CHO PHÉP THIẾT KẾ GIAO DIỆN NGƯỜI DÙNG NHƯ: </w:t>
       </w:r>
-      <w:r>
-        <w:fldChar w:fldCharType="begin"/>
-      </w:r>
-      <w:r>
-        <w:instrText>HYPERLINK "https://ninjamock.com/"</w:instrText>
-      </w:r>
-      <w:r>
-        <w:fldChar w:fldCharType="separate"/>
-      </w:r>
-      <w:r>
-        <w:rPr>
-          <w:rStyle w:val="Hyperlink"/>
-          <w:color w:val="FF0000"/>
-          <w:lang w:val="vi-VN"/>
-        </w:rPr>
-        <w:t>NinjaMock</w:t>
-      </w:r>
-      <w:r>
-        <w:rPr>
-          <w:rStyle w:val="Hyperlink"/>
-          <w:color w:val="FF0000"/>
-          <w:lang w:val="vi-VN"/>
-        </w:rPr>
-        <w:fldChar w:fldCharType="end"/>
-      </w:r>
+      <w:hyperlink r:id="rId23" w:history="1">
+        <w:r>
+          <w:rPr>
+            <w:rStyle w:val="Hyperlink"/>
+            <w:color w:val="FF0000"/>
+            <w:lang w:val="vi-VN"/>
+          </w:rPr>
+          <w:t>NinjaMock</w:t>
+        </w:r>
+      </w:hyperlink>
       <w:r>
         <w:rPr>
           <w:color w:val="FF0000"/>
@@ -4842,7 +5145,7 @@
         </w:rPr>
         <w:t xml:space="preserve"> </w:t>
       </w:r>
-      <w:hyperlink r:id="rId15" w:history="1">
+      <w:hyperlink r:id="rId24" w:history="1">
         <w:r>
           <w:rPr>
             <w:rStyle w:val="Hyperlink"/>
@@ -4859,75 +5162,41 @@
         </w:rPr>
         <w:t xml:space="preserve">, </w:t>
       </w:r>
-      <w:r>
-        <w:fldChar w:fldCharType="begin"/>
-      </w:r>
-      <w:r>
-        <w:instrText>HYPERLINK "https://mockingbot.in/"</w:instrText>
-      </w:r>
-      <w:r>
-        <w:fldChar w:fldCharType="separate"/>
-      </w:r>
-      <w:proofErr w:type="spellStart"/>
-      <w:r>
-        <w:rPr>
-          <w:rStyle w:val="Hyperlink"/>
+      <w:hyperlink r:id="rId25" w:history="1">
+        <w:r>
+          <w:rPr>
+            <w:rStyle w:val="Hyperlink"/>
+            <w:color w:val="FF0000"/>
+            <w:lang w:val="en-US"/>
+          </w:rPr>
+          <w:t>MockingBot</w:t>
+        </w:r>
+      </w:hyperlink>
+      <w:r>
+        <w:rPr>
           <w:color w:val="FF0000"/>
-          <w:lang w:val="en-US"/>
-        </w:rPr>
-        <w:t>MockingBot</w:t>
-      </w:r>
-      <w:proofErr w:type="spellEnd"/>
-      <w:r>
-        <w:rPr>
-          <w:rStyle w:val="Hyperlink"/>
+          <w:lang w:val="vi-VN"/>
+        </w:rPr>
+        <w:t xml:space="preserve">, </w:t>
+      </w:r>
+      <w:hyperlink r:id="rId26" w:history="1">
+        <w:r>
+          <w:rPr>
+            <w:rStyle w:val="Hyperlink"/>
+            <w:color w:val="FF0000"/>
+            <w:lang w:val="en-US"/>
+          </w:rPr>
+          <w:t>MarvelApp</w:t>
+        </w:r>
+      </w:hyperlink>
+      <w:r>
+        <w:rPr>
           <w:color w:val="FF0000"/>
-          <w:lang w:val="en-US"/>
-        </w:rPr>
-        <w:fldChar w:fldCharType="end"/>
-      </w:r>
-      <w:r>
-        <w:rPr>
-          <w:color w:val="FF0000"/>
           <w:lang w:val="vi-VN"/>
         </w:rPr>
         <w:t xml:space="preserve">, </w:t>
       </w:r>
-      <w:r>
-        <w:fldChar w:fldCharType="begin"/>
-      </w:r>
-      <w:r>
-        <w:instrText>HYPERLINK "https://marvelapp.com/examples"</w:instrText>
-      </w:r>
-      <w:r>
-        <w:fldChar w:fldCharType="separate"/>
-      </w:r>
-      <w:proofErr w:type="spellStart"/>
-      <w:r>
-        <w:rPr>
-          <w:rStyle w:val="Hyperlink"/>
-          <w:color w:val="FF0000"/>
-          <w:lang w:val="en-US"/>
-        </w:rPr>
-        <w:t>MarvelApp</w:t>
-      </w:r>
-      <w:proofErr w:type="spellEnd"/>
-      <w:r>
-        <w:rPr>
-          <w:rStyle w:val="Hyperlink"/>
-          <w:color w:val="FF0000"/>
-          <w:lang w:val="en-US"/>
-        </w:rPr>
-        <w:fldChar w:fldCharType="end"/>
-      </w:r>
-      <w:r>
-        <w:rPr>
-          <w:color w:val="FF0000"/>
-          <w:lang w:val="vi-VN"/>
-        </w:rPr>
-        <w:t xml:space="preserve">, </w:t>
-      </w:r>
-      <w:hyperlink r:id="rId16" w:history="1">
+      <w:hyperlink r:id="rId27" w:history="1">
         <w:r>
           <w:rPr>
             <w:rStyle w:val="Hyperlink"/>
@@ -5120,7 +5389,7 @@
         </w:rPr>
         <w:t xml:space="preserve">Tham khảo báo cáo </w:t>
       </w:r>
-      <w:hyperlink r:id="rId17" w:history="1">
+      <w:hyperlink r:id="rId28" w:history="1">
         <w:r>
           <w:rPr>
             <w:rStyle w:val="Hyperlink"/>
@@ -5143,7 +5412,7 @@
         </w:rPr>
         <w:t xml:space="preserve">Tham khảo báo cáo </w:t>
       </w:r>
-      <w:hyperlink r:id="rId18" w:history="1">
+      <w:hyperlink r:id="rId29" w:history="1">
         <w:r>
           <w:rPr>
             <w:rStyle w:val="Hyperlink"/>
@@ -5166,7 +5435,7 @@
     </w:p>
     <w:p/>
     <w:sectPr>
-      <w:headerReference w:type="default" r:id="rId19"/>
+      <w:headerReference w:type="default" r:id="rId30"/>
       <w:pgSz w:w="11909" w:h="16834"/>
       <w:pgMar w:top="1440" w:right="1440" w:bottom="1440" w:left="1440" w:header="720" w:footer="720" w:gutter="0"/>
       <w:pgNumType w:start="1"/>
@@ -5177,7 +5446,7 @@
 </file>
 
 <file path=word/endnotes.xml><?xml version="1.0" encoding="utf-8"?>
-<w:endnotes xmlns:wpc="http://schemas.microsoft.com/office/word/2010/wordprocessingCanvas" xmlns:cx="http://schemas.microsoft.com/office/drawing/2014/chartex" xmlns:cx1="http://schemas.microsoft.com/office/drawing/2015/9/8/chartex" xmlns:cx2="http://schemas.microsoft.com/office/drawing/2015/10/21/chartex" xmlns:cx3="http://schemas.microsoft.com/office/drawing/2016/5/9/chartex" xmlns:cx4="http://schemas.microsoft.com/office/drawing/2016/5/10/chartex" xmlns:cx5="http://schemas.microsoft.com/office/drawing/2016/5/11/chartex" xmlns:cx6="http://schemas.microsoft.com/office/drawing/2016/5/12/chartex" xmlns:cx7="http://schemas.microsoft.com/office/drawing/2016/5/13/chartex" xmlns:cx8="http://schemas.microsoft.com/office/drawing/2016/5/14/chartex" xmlns:mc="http://schemas.openxmlformats.org/markup-compatibility/2006" xmlns:aink="http://schemas.microsoft.com/office/drawing/2016/ink" xmlns:am3d="http://schemas.microsoft.com/office/drawing/2017/model3d" xmlns:o="urn:schemas-microsoft-com:office:office" xmlns:oel="http://schemas.microsoft.com/office/2019/extlst" xmlns:r="http://schemas.openxmlformats.org/officeDocument/2006/relationships" xmlns:m="http://schemas.openxmlformats.org/officeDocument/2006/math" xmlns:v="urn:schemas-microsoft-com:vml" xmlns:wp14="http://schemas.microsoft.com/office/word/2010/wordprocessingDrawing" xmlns:wp="http://schemas.openxmlformats.org/drawingml/2006/wordprocessingDrawing" xmlns:w10="urn:schemas-microsoft-com:office:word" xmlns:w="http://schemas.openxmlformats.org/wordprocessingml/2006/main" xmlns:w14="http://schemas.microsoft.com/office/word/2010/wordml" xmlns:w15="http://schemas.microsoft.com/office/word/2012/wordml" xmlns:w16cex="http://schemas.microsoft.com/office/word/2018/wordml/cex" xmlns:w16cid="http://schemas.microsoft.com/office/word/2016/wordml/cid" xmlns:w16="http://schemas.microsoft.com/office/word/2018/wordml" xmlns:w16du="http://schemas.microsoft.com/office/word/2023/wordml/word16du" xmlns:w16sdtdh="http://schemas.microsoft.com/office/word/2020/wordml/sdtdatahash" xmlns:w16se="http://schemas.microsoft.com/office/word/2015/wordml/symex" xmlns:wpg="http://schemas.microsoft.com/office/word/2010/wordprocessingGroup" xmlns:wpi="http://schemas.microsoft.com/office/word/2010/wordprocessingInk" xmlns:wne="http://schemas.microsoft.com/office/word/2006/wordml" xmlns:wps="http://schemas.microsoft.com/office/word/2010/wordprocessingShape" mc:Ignorable="w14 w15 w16se w16cid w16 w16cex w16sdtdh wp14">
+<w:endnotes xmlns:wpc="http://schemas.microsoft.com/office/word/2010/wordprocessingCanvas" xmlns:cx="http://schemas.microsoft.com/office/drawing/2014/chartex" xmlns:cx1="http://schemas.microsoft.com/office/drawing/2015/9/8/chartex" xmlns:cx2="http://schemas.microsoft.com/office/drawing/2015/10/21/chartex" xmlns:cx3="http://schemas.microsoft.com/office/drawing/2016/5/9/chartex" xmlns:cx4="http://schemas.microsoft.com/office/drawing/2016/5/10/chartex" xmlns:cx5="http://schemas.microsoft.com/office/drawing/2016/5/11/chartex" xmlns:cx6="http://schemas.microsoft.com/office/drawing/2016/5/12/chartex" xmlns:cx7="http://schemas.microsoft.com/office/drawing/2016/5/13/chartex" xmlns:cx8="http://schemas.microsoft.com/office/drawing/2016/5/14/chartex" xmlns:mc="http://schemas.openxmlformats.org/markup-compatibility/2006" xmlns:aink="http://schemas.microsoft.com/office/drawing/2016/ink" xmlns:am3d="http://schemas.microsoft.com/office/drawing/2017/model3d" xmlns:o="urn:schemas-microsoft-com:office:office" xmlns:r="http://schemas.openxmlformats.org/officeDocument/2006/relationships" xmlns:m="http://schemas.openxmlformats.org/officeDocument/2006/math" xmlns:v="urn:schemas-microsoft-com:vml" xmlns:wp14="http://schemas.microsoft.com/office/word/2010/wordprocessingDrawing" xmlns:wp="http://schemas.openxmlformats.org/drawingml/2006/wordprocessingDrawing" xmlns:w10="urn:schemas-microsoft-com:office:word" xmlns:w="http://schemas.openxmlformats.org/wordprocessingml/2006/main" xmlns:w14="http://schemas.microsoft.com/office/word/2010/wordml" xmlns:w15="http://schemas.microsoft.com/office/word/2012/wordml" xmlns:w16cex="http://schemas.microsoft.com/office/word/2018/wordml/cex" xmlns:w16cid="http://schemas.microsoft.com/office/word/2016/wordml/cid" xmlns:w16="http://schemas.microsoft.com/office/word/2018/wordml" xmlns:w16sdtdh="http://schemas.microsoft.com/office/word/2020/wordml/sdtdatahash" xmlns:w16se="http://schemas.microsoft.com/office/word/2015/wordml/symex" xmlns:wpg="http://schemas.microsoft.com/office/word/2010/wordprocessingGroup" xmlns:wpi="http://schemas.microsoft.com/office/word/2010/wordprocessingInk" xmlns:wne="http://schemas.microsoft.com/office/word/2006/wordml" xmlns:wps="http://schemas.microsoft.com/office/word/2010/wordprocessingShape" mc:Ignorable="w14 w15 w16se w16cid w16 w16cex w16sdtdh wp14">
   <w:endnote w:type="separator" w:id="-1">
     <w:p>
       <w:pPr>
@@ -5202,7 +5471,7 @@
 </file>
 
 <file path=word/footnotes.xml><?xml version="1.0" encoding="utf-8"?>
-<w:footnotes xmlns:wpc="http://schemas.microsoft.com/office/word/2010/wordprocessingCanvas" xmlns:cx="http://schemas.microsoft.com/office/drawing/2014/chartex" xmlns:cx1="http://schemas.microsoft.com/office/drawing/2015/9/8/chartex" xmlns:cx2="http://schemas.microsoft.com/office/drawing/2015/10/21/chartex" xmlns:cx3="http://schemas.microsoft.com/office/drawing/2016/5/9/chartex" xmlns:cx4="http://schemas.microsoft.com/office/drawing/2016/5/10/chartex" xmlns:cx5="http://schemas.microsoft.com/office/drawing/2016/5/11/chartex" xmlns:cx6="http://schemas.microsoft.com/office/drawing/2016/5/12/chartex" xmlns:cx7="http://schemas.microsoft.com/office/drawing/2016/5/13/chartex" xmlns:cx8="http://schemas.microsoft.com/office/drawing/2016/5/14/chartex" xmlns:mc="http://schemas.openxmlformats.org/markup-compatibility/2006" xmlns:aink="http://schemas.microsoft.com/office/drawing/2016/ink" xmlns:am3d="http://schemas.microsoft.com/office/drawing/2017/model3d" xmlns:o="urn:schemas-microsoft-com:office:office" xmlns:oel="http://schemas.microsoft.com/office/2019/extlst" xmlns:r="http://schemas.openxmlformats.org/officeDocument/2006/relationships" xmlns:m="http://schemas.openxmlformats.org/officeDocument/2006/math" xmlns:v="urn:schemas-microsoft-com:vml" xmlns:wp14="http://schemas.microsoft.com/office/word/2010/wordprocessingDrawing" xmlns:wp="http://schemas.openxmlformats.org/drawingml/2006/wordprocessingDrawing" xmlns:w10="urn:schemas-microsoft-com:office:word" xmlns:w="http://schemas.openxmlformats.org/wordprocessingml/2006/main" xmlns:w14="http://schemas.microsoft.com/office/word/2010/wordml" xmlns:w15="http://schemas.microsoft.com/office/word/2012/wordml" xmlns:w16cex="http://schemas.microsoft.com/office/word/2018/wordml/cex" xmlns:w16cid="http://schemas.microsoft.com/office/word/2016/wordml/cid" xmlns:w16="http://schemas.microsoft.com/office/word/2018/wordml" xmlns:w16du="http://schemas.microsoft.com/office/word/2023/wordml/word16du" xmlns:w16sdtdh="http://schemas.microsoft.com/office/word/2020/wordml/sdtdatahash" xmlns:w16se="http://schemas.microsoft.com/office/word/2015/wordml/symex" xmlns:wpg="http://schemas.microsoft.com/office/word/2010/wordprocessingGroup" xmlns:wpi="http://schemas.microsoft.com/office/word/2010/wordprocessingInk" xmlns:wne="http://schemas.microsoft.com/office/word/2006/wordml" xmlns:wps="http://schemas.microsoft.com/office/word/2010/wordprocessingShape" mc:Ignorable="w14 w15 w16se w16cid w16 w16cex w16sdtdh wp14">
+<w:footnotes xmlns:wpc="http://schemas.microsoft.com/office/word/2010/wordprocessingCanvas" xmlns:cx="http://schemas.microsoft.com/office/drawing/2014/chartex" xmlns:cx1="http://schemas.microsoft.com/office/drawing/2015/9/8/chartex" xmlns:cx2="http://schemas.microsoft.com/office/drawing/2015/10/21/chartex" xmlns:cx3="http://schemas.microsoft.com/office/drawing/2016/5/9/chartex" xmlns:cx4="http://schemas.microsoft.com/office/drawing/2016/5/10/chartex" xmlns:cx5="http://schemas.microsoft.com/office/drawing/2016/5/11/chartex" xmlns:cx6="http://schemas.microsoft.com/office/drawing/2016/5/12/chartex" xmlns:cx7="http://schemas.microsoft.com/office/drawing/2016/5/13/chartex" xmlns:cx8="http://schemas.microsoft.com/office/drawing/2016/5/14/chartex" xmlns:mc="http://schemas.openxmlformats.org/markup-compatibility/2006" xmlns:aink="http://schemas.microsoft.com/office/drawing/2016/ink" xmlns:am3d="http://schemas.microsoft.com/office/drawing/2017/model3d" xmlns:o="urn:schemas-microsoft-com:office:office" xmlns:r="http://schemas.openxmlformats.org/officeDocument/2006/relationships" xmlns:m="http://schemas.openxmlformats.org/officeDocument/2006/math" xmlns:v="urn:schemas-microsoft-com:vml" xmlns:wp14="http://schemas.microsoft.com/office/word/2010/wordprocessingDrawing" xmlns:wp="http://schemas.openxmlformats.org/drawingml/2006/wordprocessingDrawing" xmlns:w10="urn:schemas-microsoft-com:office:word" xmlns:w="http://schemas.openxmlformats.org/wordprocessingml/2006/main" xmlns:w14="http://schemas.microsoft.com/office/word/2010/wordml" xmlns:w15="http://schemas.microsoft.com/office/word/2012/wordml" xmlns:w16cex="http://schemas.microsoft.com/office/word/2018/wordml/cex" xmlns:w16cid="http://schemas.microsoft.com/office/word/2016/wordml/cid" xmlns:w16="http://schemas.microsoft.com/office/word/2018/wordml" xmlns:w16sdtdh="http://schemas.microsoft.com/office/word/2020/wordml/sdtdatahash" xmlns:w16se="http://schemas.microsoft.com/office/word/2015/wordml/symex" xmlns:wpg="http://schemas.microsoft.com/office/word/2010/wordprocessingGroup" xmlns:wpi="http://schemas.microsoft.com/office/word/2010/wordprocessingInk" xmlns:wne="http://schemas.microsoft.com/office/word/2006/wordml" xmlns:wps="http://schemas.microsoft.com/office/word/2010/wordprocessingShape" mc:Ignorable="w14 w15 w16se w16cid w16 w16cex w16sdtdh wp14">
   <w:footnote w:type="separator" w:id="-1">
     <w:p>
       <w:pPr>
@@ -5227,13 +5496,13 @@
 </file>
 
 <file path=word/header1.xml><?xml version="1.0" encoding="utf-8"?>
-<w:hdr xmlns:wpc="http://schemas.microsoft.com/office/word/2010/wordprocessingCanvas" xmlns:cx="http://schemas.microsoft.com/office/drawing/2014/chartex" xmlns:cx1="http://schemas.microsoft.com/office/drawing/2015/9/8/chartex" xmlns:cx2="http://schemas.microsoft.com/office/drawing/2015/10/21/chartex" xmlns:cx3="http://schemas.microsoft.com/office/drawing/2016/5/9/chartex" xmlns:cx4="http://schemas.microsoft.com/office/drawing/2016/5/10/chartex" xmlns:cx5="http://schemas.microsoft.com/office/drawing/2016/5/11/chartex" xmlns:cx6="http://schemas.microsoft.com/office/drawing/2016/5/12/chartex" xmlns:cx7="http://schemas.microsoft.com/office/drawing/2016/5/13/chartex" xmlns:cx8="http://schemas.microsoft.com/office/drawing/2016/5/14/chartex" xmlns:mc="http://schemas.openxmlformats.org/markup-compatibility/2006" xmlns:aink="http://schemas.microsoft.com/office/drawing/2016/ink" xmlns:am3d="http://schemas.microsoft.com/office/drawing/2017/model3d" xmlns:o="urn:schemas-microsoft-com:office:office" xmlns:oel="http://schemas.microsoft.com/office/2019/extlst" xmlns:r="http://schemas.openxmlformats.org/officeDocument/2006/relationships" xmlns:m="http://schemas.openxmlformats.org/officeDocument/2006/math" xmlns:v="urn:schemas-microsoft-com:vml" xmlns:wp14="http://schemas.microsoft.com/office/word/2010/wordprocessingDrawing" xmlns:wp="http://schemas.openxmlformats.org/drawingml/2006/wordprocessingDrawing" xmlns:w10="urn:schemas-microsoft-com:office:word" xmlns:w="http://schemas.openxmlformats.org/wordprocessingml/2006/main" xmlns:w14="http://schemas.microsoft.com/office/word/2010/wordml" xmlns:w15="http://schemas.microsoft.com/office/word/2012/wordml" xmlns:w16cex="http://schemas.microsoft.com/office/word/2018/wordml/cex" xmlns:w16cid="http://schemas.microsoft.com/office/word/2016/wordml/cid" xmlns:w16="http://schemas.microsoft.com/office/word/2018/wordml" xmlns:w16du="http://schemas.microsoft.com/office/word/2023/wordml/word16du" xmlns:w16sdtdh="http://schemas.microsoft.com/office/word/2020/wordml/sdtdatahash" xmlns:w16se="http://schemas.microsoft.com/office/word/2015/wordml/symex" xmlns:wpg="http://schemas.microsoft.com/office/word/2010/wordprocessingGroup" xmlns:wpi="http://schemas.microsoft.com/office/word/2010/wordprocessingInk" xmlns:wne="http://schemas.microsoft.com/office/word/2006/wordml" xmlns:wps="http://schemas.microsoft.com/office/word/2010/wordprocessingShape" mc:Ignorable="w14 w15 w16se w16cid w16 w16cex w16sdtdh wp14">
+<w:hdr xmlns:wpc="http://schemas.microsoft.com/office/word/2010/wordprocessingCanvas" xmlns:cx="http://schemas.microsoft.com/office/drawing/2014/chartex" xmlns:cx1="http://schemas.microsoft.com/office/drawing/2015/9/8/chartex" xmlns:cx2="http://schemas.microsoft.com/office/drawing/2015/10/21/chartex" xmlns:cx3="http://schemas.microsoft.com/office/drawing/2016/5/9/chartex" xmlns:cx4="http://schemas.microsoft.com/office/drawing/2016/5/10/chartex" xmlns:cx5="http://schemas.microsoft.com/office/drawing/2016/5/11/chartex" xmlns:cx6="http://schemas.microsoft.com/office/drawing/2016/5/12/chartex" xmlns:cx7="http://schemas.microsoft.com/office/drawing/2016/5/13/chartex" xmlns:cx8="http://schemas.microsoft.com/office/drawing/2016/5/14/chartex" xmlns:mc="http://schemas.openxmlformats.org/markup-compatibility/2006" xmlns:aink="http://schemas.microsoft.com/office/drawing/2016/ink" xmlns:am3d="http://schemas.microsoft.com/office/drawing/2017/model3d" xmlns:o="urn:schemas-microsoft-com:office:office" xmlns:r="http://schemas.openxmlformats.org/officeDocument/2006/relationships" xmlns:m="http://schemas.openxmlformats.org/officeDocument/2006/math" xmlns:v="urn:schemas-microsoft-com:vml" xmlns:wp14="http://schemas.microsoft.com/office/word/2010/wordprocessingDrawing" xmlns:wp="http://schemas.openxmlformats.org/drawingml/2006/wordprocessingDrawing" xmlns:w10="urn:schemas-microsoft-com:office:word" xmlns:w="http://schemas.openxmlformats.org/wordprocessingml/2006/main" xmlns:w14="http://schemas.microsoft.com/office/word/2010/wordml" xmlns:w15="http://schemas.microsoft.com/office/word/2012/wordml" xmlns:w16cex="http://schemas.microsoft.com/office/word/2018/wordml/cex" xmlns:w16cid="http://schemas.microsoft.com/office/word/2016/wordml/cid" xmlns:w16="http://schemas.microsoft.com/office/word/2018/wordml" xmlns:w16sdtdh="http://schemas.microsoft.com/office/word/2020/wordml/sdtdatahash" xmlns:w16se="http://schemas.microsoft.com/office/word/2015/wordml/symex" xmlns:wpg="http://schemas.microsoft.com/office/word/2010/wordprocessingGroup" xmlns:wpi="http://schemas.microsoft.com/office/word/2010/wordprocessingInk" xmlns:wne="http://schemas.microsoft.com/office/word/2006/wordml" xmlns:wps="http://schemas.microsoft.com/office/word/2010/wordprocessingShape" mc:Ignorable="w14 w15 w16se w16cid w16 w16cex w16sdtdh wp14">
   <w:p/>
 </w:hdr>
 </file>
 
 <file path=word/numbering.xml><?xml version="1.0" encoding="utf-8"?>
-<w:numbering xmlns:wpc="http://schemas.microsoft.com/office/word/2010/wordprocessingCanvas" xmlns:cx="http://schemas.microsoft.com/office/drawing/2014/chartex" xmlns:cx1="http://schemas.microsoft.com/office/drawing/2015/9/8/chartex" xmlns:cx2="http://schemas.microsoft.com/office/drawing/2015/10/21/chartex" xmlns:cx3="http://schemas.microsoft.com/office/drawing/2016/5/9/chartex" xmlns:cx4="http://schemas.microsoft.com/office/drawing/2016/5/10/chartex" xmlns:cx5="http://schemas.microsoft.com/office/drawing/2016/5/11/chartex" xmlns:cx6="http://schemas.microsoft.com/office/drawing/2016/5/12/chartex" xmlns:cx7="http://schemas.microsoft.com/office/drawing/2016/5/13/chartex" xmlns:cx8="http://schemas.microsoft.com/office/drawing/2016/5/14/chartex" xmlns:mc="http://schemas.openxmlformats.org/markup-compatibility/2006" xmlns:aink="http://schemas.microsoft.com/office/drawing/2016/ink" xmlns:am3d="http://schemas.microsoft.com/office/drawing/2017/model3d" xmlns:o="urn:schemas-microsoft-com:office:office" xmlns:oel="http://schemas.microsoft.com/office/2019/extlst" xmlns:r="http://schemas.openxmlformats.org/officeDocument/2006/relationships" xmlns:m="http://schemas.openxmlformats.org/officeDocument/2006/math" xmlns:v="urn:schemas-microsoft-com:vml" xmlns:wp14="http://schemas.microsoft.com/office/word/2010/wordprocessingDrawing" xmlns:wp="http://schemas.openxmlformats.org/drawingml/2006/wordprocessingDrawing" xmlns:w10="urn:schemas-microsoft-com:office:word" xmlns:w="http://schemas.openxmlformats.org/wordprocessingml/2006/main" xmlns:w14="http://schemas.microsoft.com/office/word/2010/wordml" xmlns:w15="http://schemas.microsoft.com/office/word/2012/wordml" xmlns:w16cex="http://schemas.microsoft.com/office/word/2018/wordml/cex" xmlns:w16cid="http://schemas.microsoft.com/office/word/2016/wordml/cid" xmlns:w16="http://schemas.microsoft.com/office/word/2018/wordml" xmlns:w16du="http://schemas.microsoft.com/office/word/2023/wordml/word16du" xmlns:w16sdtdh="http://schemas.microsoft.com/office/word/2020/wordml/sdtdatahash" xmlns:w16se="http://schemas.microsoft.com/office/word/2015/wordml/symex" xmlns:wpg="http://schemas.microsoft.com/office/word/2010/wordprocessingGroup" xmlns:wpi="http://schemas.microsoft.com/office/word/2010/wordprocessingInk" xmlns:wne="http://schemas.microsoft.com/office/word/2006/wordml" xmlns:wps="http://schemas.microsoft.com/office/word/2010/wordprocessingShape" mc:Ignorable="w14 w15 w16se w16cid w16 w16cex w16sdtdh wp14">
+<w:numbering xmlns:wpc="http://schemas.microsoft.com/office/word/2010/wordprocessingCanvas" xmlns:cx="http://schemas.microsoft.com/office/drawing/2014/chartex" xmlns:cx1="http://schemas.microsoft.com/office/drawing/2015/9/8/chartex" xmlns:cx2="http://schemas.microsoft.com/office/drawing/2015/10/21/chartex" xmlns:cx3="http://schemas.microsoft.com/office/drawing/2016/5/9/chartex" xmlns:cx4="http://schemas.microsoft.com/office/drawing/2016/5/10/chartex" xmlns:cx5="http://schemas.microsoft.com/office/drawing/2016/5/11/chartex" xmlns:cx6="http://schemas.microsoft.com/office/drawing/2016/5/12/chartex" xmlns:cx7="http://schemas.microsoft.com/office/drawing/2016/5/13/chartex" xmlns:cx8="http://schemas.microsoft.com/office/drawing/2016/5/14/chartex" xmlns:mc="http://schemas.openxmlformats.org/markup-compatibility/2006" xmlns:aink="http://schemas.microsoft.com/office/drawing/2016/ink" xmlns:am3d="http://schemas.microsoft.com/office/drawing/2017/model3d" xmlns:o="urn:schemas-microsoft-com:office:office" xmlns:r="http://schemas.openxmlformats.org/officeDocument/2006/relationships" xmlns:m="http://schemas.openxmlformats.org/officeDocument/2006/math" xmlns:v="urn:schemas-microsoft-com:vml" xmlns:wp14="http://schemas.microsoft.com/office/word/2010/wordprocessingDrawing" xmlns:wp="http://schemas.openxmlformats.org/drawingml/2006/wordprocessingDrawing" xmlns:w10="urn:schemas-microsoft-com:office:word" xmlns:w="http://schemas.openxmlformats.org/wordprocessingml/2006/main" xmlns:w14="http://schemas.microsoft.com/office/word/2010/wordml" xmlns:w15="http://schemas.microsoft.com/office/word/2012/wordml" xmlns:w16cex="http://schemas.microsoft.com/office/word/2018/wordml/cex" xmlns:w16cid="http://schemas.microsoft.com/office/word/2016/wordml/cid" xmlns:w16="http://schemas.microsoft.com/office/word/2018/wordml" xmlns:w16sdtdh="http://schemas.microsoft.com/office/word/2020/wordml/sdtdatahash" xmlns:w16se="http://schemas.microsoft.com/office/word/2015/wordml/symex" xmlns:wpg="http://schemas.microsoft.com/office/word/2010/wordprocessingGroup" xmlns:wpi="http://schemas.microsoft.com/office/word/2010/wordprocessingInk" xmlns:wne="http://schemas.microsoft.com/office/word/2006/wordml" xmlns:wps="http://schemas.microsoft.com/office/word/2010/wordprocessingShape" mc:Ignorable="w14 w15 w16se w16cid w16 w16cex w16sdtdh wp14">
   <w:abstractNum w:abstractNumId="0" w15:restartNumberingAfterBreak="0">
     <w:nsid w:val="03BE3555"/>
     <w:multiLevelType w:val="multilevel"/>
@@ -8199,82 +8468,82 @@
       </w:rPr>
     </w:lvl>
   </w:abstractNum>
-  <w:num w:numId="1" w16cid:durableId="3872250">
+  <w:num w:numId="1">
     <w:abstractNumId w:val="3"/>
   </w:num>
-  <w:num w:numId="2" w16cid:durableId="2109426082">
+  <w:num w:numId="2">
     <w:abstractNumId w:val="9"/>
   </w:num>
-  <w:num w:numId="3" w16cid:durableId="829558540">
+  <w:num w:numId="3">
     <w:abstractNumId w:val="22"/>
   </w:num>
-  <w:num w:numId="4" w16cid:durableId="5326054">
+  <w:num w:numId="4">
     <w:abstractNumId w:val="5"/>
   </w:num>
-  <w:num w:numId="5" w16cid:durableId="2000770369">
+  <w:num w:numId="5">
     <w:abstractNumId w:val="18"/>
   </w:num>
-  <w:num w:numId="6" w16cid:durableId="1777556187">
+  <w:num w:numId="6">
     <w:abstractNumId w:val="0"/>
   </w:num>
-  <w:num w:numId="7" w16cid:durableId="1738168326">
+  <w:num w:numId="7">
     <w:abstractNumId w:val="20"/>
   </w:num>
-  <w:num w:numId="8" w16cid:durableId="2065564874">
+  <w:num w:numId="8">
     <w:abstractNumId w:val="11"/>
   </w:num>
-  <w:num w:numId="9" w16cid:durableId="895550305">
+  <w:num w:numId="9">
     <w:abstractNumId w:val="13"/>
   </w:num>
-  <w:num w:numId="10" w16cid:durableId="1878540063">
+  <w:num w:numId="10">
     <w:abstractNumId w:val="19"/>
   </w:num>
-  <w:num w:numId="11" w16cid:durableId="1399400910">
+  <w:num w:numId="11">
     <w:abstractNumId w:val="21"/>
   </w:num>
-  <w:num w:numId="12" w16cid:durableId="1059476737">
+  <w:num w:numId="12">
     <w:abstractNumId w:val="14"/>
   </w:num>
-  <w:num w:numId="13" w16cid:durableId="1016804827">
+  <w:num w:numId="13">
     <w:abstractNumId w:val="17"/>
   </w:num>
-  <w:num w:numId="14" w16cid:durableId="1229146081">
+  <w:num w:numId="14">
     <w:abstractNumId w:val="1"/>
   </w:num>
-  <w:num w:numId="15" w16cid:durableId="684527086">
+  <w:num w:numId="15">
     <w:abstractNumId w:val="4"/>
   </w:num>
-  <w:num w:numId="16" w16cid:durableId="154075276">
+  <w:num w:numId="16">
     <w:abstractNumId w:val="12"/>
   </w:num>
-  <w:num w:numId="17" w16cid:durableId="1652441934">
+  <w:num w:numId="17">
     <w:abstractNumId w:val="2"/>
   </w:num>
-  <w:num w:numId="18" w16cid:durableId="654989640">
+  <w:num w:numId="18">
     <w:abstractNumId w:val="15"/>
   </w:num>
-  <w:num w:numId="19" w16cid:durableId="1996032827">
+  <w:num w:numId="19">
     <w:abstractNumId w:val="23"/>
   </w:num>
-  <w:num w:numId="20" w16cid:durableId="744886523">
+  <w:num w:numId="20">
     <w:abstractNumId w:val="6"/>
   </w:num>
-  <w:num w:numId="21" w16cid:durableId="126120562">
+  <w:num w:numId="21">
     <w:abstractNumId w:val="10"/>
   </w:num>
-  <w:num w:numId="22" w16cid:durableId="743642417">
+  <w:num w:numId="22">
     <w:abstractNumId w:val="8"/>
   </w:num>
-  <w:num w:numId="23" w16cid:durableId="565839666">
+  <w:num w:numId="23">
     <w:abstractNumId w:val="7"/>
   </w:num>
-  <w:num w:numId="24" w16cid:durableId="2038922357">
+  <w:num w:numId="24">
     <w:abstractNumId w:val="25"/>
   </w:num>
-  <w:num w:numId="25" w16cid:durableId="1139686997">
+  <w:num w:numId="25">
     <w:abstractNumId w:val="24"/>
   </w:num>
-  <w:num w:numId="26" w16cid:durableId="1108811248">
+  <w:num w:numId="26">
     <w:abstractNumId w:val="16"/>
   </w:num>
 </w:numbering>
@@ -8718,6 +8987,7 @@
     <w:name w:val="heading 3"/>
     <w:basedOn w:val="Normal"/>
     <w:next w:val="Normal"/>
+    <w:link w:val="Heading3Char"/>
     <w:uiPriority w:val="9"/>
     <w:unhideWhenUsed/>
     <w:qFormat/>
@@ -9203,6 +9473,16 @@
       <w:lang w:val="en-US"/>
     </w:rPr>
   </w:style>
+  <w:style w:type="character" w:customStyle="1" w:styleId="Heading3Char">
+    <w:name w:val="Heading 3 Char"/>
+    <w:basedOn w:val="DefaultParagraphFont"/>
+    <w:link w:val="Heading3"/>
+    <w:uiPriority w:val="9"/>
+    <w:rsid w:val="00AC73C5"/>
+    <w:rPr>
+      <w:color w:val="434343"/>
+    </w:rPr>
+  </w:style>
 </w:styles>
 </file>
 

</xml_diff>

<commit_message>
Them kiem thu chuc nang
</commit_message>
<xml_diff>
--- a/BTTH4_64KTPM5_5.docx
+++ b/BTTH4_64KTPM5_5.docx
@@ -451,6 +451,7 @@
           <w:sz w:val="48"/>
           <w:szCs w:val="48"/>
         </w:rPr>
+        <w:lastRenderedPageBreak/>
         <w:t>NHIỆM VỤ 3</w:t>
       </w:r>
       <w:r>
@@ -495,15 +496,7 @@
           <w:sz w:val="36"/>
           <w:szCs w:val="36"/>
         </w:rPr>
-        <w:t xml:space="preserve">I. Tài </w:t>
-      </w:r>
-      <w:r>
-        <w:rPr>
-          <w:b/>
-          <w:sz w:val="36"/>
-          <w:szCs w:val="36"/>
-        </w:rPr>
-        <w:t>liệu đặc tả yêu cầu</w:t>
+        <w:t>I. Tài liệu đặc tả yêu cầu</w:t>
       </w:r>
       <w:r>
         <w:rPr>
@@ -708,6 +701,7 @@
           <w:sz w:val="30"/>
           <w:szCs w:val="30"/>
         </w:rPr>
+        <w:lastRenderedPageBreak/>
         <w:t>1.2.2 DFD Game</w:t>
       </w:r>
       <w:r>
@@ -863,6 +857,7 @@
           <w:sz w:val="30"/>
           <w:szCs w:val="30"/>
         </w:rPr>
+        <w:lastRenderedPageBreak/>
         <w:t>1.2.4 DFD Trang</w:t>
       </w:r>
       <w:r>
@@ -1012,6 +1007,7 @@
           <w:sz w:val="30"/>
           <w:szCs w:val="30"/>
         </w:rPr>
+        <w:lastRenderedPageBreak/>
         <w:t>1.2.6 DFD Th</w:t>
       </w:r>
       <w:r>
@@ -1089,6 +1085,7 @@
           <w:sz w:val="30"/>
           <w:szCs w:val="30"/>
         </w:rPr>
+        <w:lastRenderedPageBreak/>
         <w:t>1.2.7 DFD Quản</w:t>
       </w:r>
       <w:r>
@@ -1238,6 +1235,7 @@
           <w:sz w:val="30"/>
           <w:szCs w:val="30"/>
         </w:rPr>
+        <w:lastRenderedPageBreak/>
         <w:t>1.2.9 DFD Chỉnh</w:t>
       </w:r>
       <w:r>
@@ -1310,6 +1308,7 @@
           <w:sz w:val="30"/>
           <w:szCs w:val="30"/>
         </w:rPr>
+        <w:lastRenderedPageBreak/>
         <w:t>1.2.10 DFD Lưu</w:t>
       </w:r>
       <w:r>
@@ -1381,6 +1380,7 @@
       <w:bookmarkStart w:id="15" w:name="_5csomzi683wx" w:colFirst="0" w:colLast="0"/>
       <w:bookmarkEnd w:id="15"/>
       <w:r>
+        <w:lastRenderedPageBreak/>
         <w:t>1.3 Sơ</w:t>
       </w:r>
       <w:r>
@@ -2085,10 +2085,7 @@
               <w:spacing w:line="240" w:lineRule="auto"/>
             </w:pPr>
             <w:r>
-              <w:t xml:space="preserve">Người chơi khởi động </w:t>
-            </w:r>
-            <w:r>
-              <w:t>game</w:t>
+              <w:t>Người chơi khởi động game</w:t>
             </w:r>
           </w:p>
         </w:tc>
@@ -2248,6 +2245,7 @@
         <w:rPr>
           <w:sz w:val="30"/>
         </w:rPr>
+        <w:lastRenderedPageBreak/>
         <w:t>1.4.2 Use case Game Over</w:t>
       </w:r>
     </w:p>
@@ -2339,10 +2337,7 @@
               <w:spacing w:line="240" w:lineRule="auto"/>
             </w:pPr>
             <w:r>
-              <w:t>Use</w:t>
-            </w:r>
-            <w:r>
-              <w:t xml:space="preserve"> Case Name</w:t>
+              <w:t>Use Case Name</w:t>
             </w:r>
           </w:p>
         </w:tc>
@@ -2750,10 +2745,7 @@
               <w:spacing w:line="240" w:lineRule="auto"/>
             </w:pPr>
             <w:r>
-              <w:t xml:space="preserve">Chức năng này được sử dụng khi </w:t>
-            </w:r>
-            <w:r>
-              <w:t>nhân vật người chơi điều khiển hết sinh mệnh.</w:t>
+              <w:t>Chức năng này được sử dụng khi nhân vật người chơi điều khiển hết sinh mệnh.</w:t>
             </w:r>
           </w:p>
         </w:tc>
@@ -3267,10 +3259,7 @@
               <w:spacing w:line="240" w:lineRule="auto"/>
             </w:pPr>
             <w:r>
-              <w:t xml:space="preserve">Date Last </w:t>
-            </w:r>
-            <w:r>
-              <w:t>Updated</w:t>
+              <w:t>Date Last Updated</w:t>
             </w:r>
           </w:p>
         </w:tc>
@@ -3587,10 +3576,7 @@
               <w:spacing w:line="240" w:lineRule="auto"/>
             </w:pPr>
             <w:r>
-              <w:t xml:space="preserve">Nhân vật tích </w:t>
-            </w:r>
-            <w:r>
-              <w:t>lũy đủ điểm kinh nghiệm</w:t>
+              <w:t>Nhân vật tích lũy đủ điểm kinh nghiệm</w:t>
             </w:r>
           </w:p>
         </w:tc>
@@ -3662,10 +3648,7 @@
               <w:spacing w:line="240" w:lineRule="auto"/>
             </w:pPr>
             <w:r>
-              <w:t>3. Khi kinh nghiệm đã đủ, hệ thống hiện lên bảng chọn vũ khí và kinh nghiệm res</w:t>
-            </w:r>
-            <w:r>
-              <w:t>et.</w:t>
+              <w:t>3. Khi kinh nghiệm đã đủ, hệ thống hiện lên bảng chọn vũ khí và kinh nghiệm reset.</w:t>
             </w:r>
           </w:p>
         </w:tc>
@@ -3696,6 +3679,7 @@
         <w:rPr>
           <w:sz w:val="30"/>
         </w:rPr>
+        <w:lastRenderedPageBreak/>
         <w:t>1.4.4 Use case Trang bị vũ khí</w:t>
       </w:r>
     </w:p>
@@ -4371,10 +4355,7 @@
               <w:spacing w:line="240" w:lineRule="auto"/>
             </w:pPr>
             <w:r>
-              <w:t>2. Sau khi người chơi đã chọn xong v</w:t>
-            </w:r>
-            <w:r>
-              <w:t>ũ khí, hệ thống sẽ hiển thị vũ khí đã chọn cạnh nhân vật</w:t>
+              <w:t>2. Sau khi người chơi đã chọn xong vũ khí, hệ thống sẽ hiển thị vũ khí đã chọn cạnh nhân vật</w:t>
             </w:r>
           </w:p>
           <w:p>
@@ -4862,10 +4843,7 @@
               <w:spacing w:line="240" w:lineRule="auto"/>
             </w:pPr>
             <w:r>
-              <w:t xml:space="preserve">Chức năng cho </w:t>
-            </w:r>
-            <w:r>
-              <w:t>phép người chơi bật hoặc tắt âm thanh của trò chơi</w:t>
+              <w:t>Chức năng cho phép người chơi bật hoặc tắt âm thanh của trò chơi</w:t>
             </w:r>
           </w:p>
         </w:tc>
@@ -5123,6 +5101,7 @@
         <w:ind w:left="720" w:hanging="360"/>
       </w:pPr>
       <w:r>
+        <w:lastRenderedPageBreak/>
         <w:t xml:space="preserve">1.4.6 </w:t>
       </w:r>
       <w:r>
@@ -5872,25 +5851,7 @@
           <w:szCs w:val="30"/>
           <w:lang w:val="vi-VN"/>
         </w:rPr>
-        <w:t>.4.7 Use case Cài đ</w:t>
-      </w:r>
-      <w:r>
-        <w:rPr>
-          <w:rFonts w:eastAsia="Calibri"/>
-          <w:sz w:val="30"/>
-          <w:szCs w:val="30"/>
-          <w:lang w:val="vi-VN"/>
-        </w:rPr>
-        <w:t>ặ</w:t>
-      </w:r>
-      <w:r>
-        <w:rPr>
-          <w:rFonts w:eastAsia="Calibri"/>
-          <w:sz w:val="30"/>
-          <w:szCs w:val="30"/>
-          <w:lang w:val="vi-VN"/>
-        </w:rPr>
-        <w:t>t</w:t>
+        <w:t>.4.7 Use case Cài đặt</w:t>
       </w:r>
     </w:p>
     <w:tbl>
@@ -6491,49 +6452,7 @@
                 <w:rFonts w:eastAsia="Calibri"/>
                 <w:lang w:val="vi-VN"/>
               </w:rPr>
-              <w:t>Ngư</w:t>
-            </w:r>
-            <w:r>
-              <w:rPr>
-                <w:rFonts w:eastAsia="Calibri"/>
-                <w:lang w:val="vi-VN"/>
-              </w:rPr>
-              <w:t>ờ</w:t>
-            </w:r>
-            <w:r>
-              <w:rPr>
-                <w:rFonts w:eastAsia="Calibri"/>
-                <w:lang w:val="vi-VN"/>
-              </w:rPr>
-              <w:t>i chơi kh</w:t>
-            </w:r>
-            <w:r>
-              <w:rPr>
-                <w:rFonts w:eastAsia="Calibri"/>
-                <w:lang w:val="vi-VN"/>
-              </w:rPr>
-              <w:t>ở</w:t>
-            </w:r>
-            <w:r>
-              <w:rPr>
-                <w:rFonts w:eastAsia="Calibri"/>
-                <w:lang w:val="vi-VN"/>
-              </w:rPr>
-              <w:t>i đ</w:t>
-            </w:r>
-            <w:r>
-              <w:rPr>
-                <w:rFonts w:eastAsia="Calibri"/>
-                <w:lang w:val="vi-VN"/>
-              </w:rPr>
-              <w:t>ộ</w:t>
-            </w:r>
-            <w:r>
-              <w:rPr>
-                <w:rFonts w:eastAsia="Calibri"/>
-                <w:lang w:val="vi-VN"/>
-              </w:rPr>
-              <w:t>ng game</w:t>
+              <w:t>Người chơi khởi động game</w:t>
             </w:r>
           </w:p>
         </w:tc>
@@ -6730,6 +6649,7 @@
           <w:sz w:val="30"/>
           <w:szCs w:val="30"/>
         </w:rPr>
+        <w:lastRenderedPageBreak/>
         <w:t>1</w:t>
       </w:r>
       <w:r>
@@ -6739,52 +6659,7 @@
           <w:szCs w:val="30"/>
           <w:lang w:val="vi-VN"/>
         </w:rPr>
-        <w:t xml:space="preserve">.4.8 </w:t>
-      </w:r>
-      <w:r>
-        <w:rPr>
-          <w:rFonts w:eastAsia="Calibri"/>
-          <w:sz w:val="30"/>
-          <w:szCs w:val="30"/>
-          <w:lang w:val="vi-VN"/>
-        </w:rPr>
-        <w:t>Use case Ch</w:t>
-      </w:r>
-      <w:r>
-        <w:rPr>
-          <w:rFonts w:eastAsia="Calibri"/>
-          <w:sz w:val="30"/>
-          <w:szCs w:val="30"/>
-          <w:lang w:val="vi-VN"/>
-        </w:rPr>
-        <w:t>ỉ</w:t>
-      </w:r>
-      <w:r>
-        <w:rPr>
-          <w:rFonts w:eastAsia="Calibri"/>
-          <w:sz w:val="30"/>
-          <w:szCs w:val="30"/>
-          <w:lang w:val="vi-VN"/>
-        </w:rPr>
-        <w:t>nh thông s</w:t>
-      </w:r>
-      <w:r>
-        <w:rPr>
-          <w:rFonts w:eastAsia="Calibri"/>
-          <w:sz w:val="30"/>
-          <w:szCs w:val="30"/>
-          <w:lang w:val="vi-VN"/>
-        </w:rPr>
-        <w:t>ố</w:t>
-      </w:r>
-      <w:r>
-        <w:rPr>
-          <w:rFonts w:eastAsia="Calibri"/>
-          <w:sz w:val="30"/>
-          <w:szCs w:val="30"/>
-          <w:lang w:val="vi-VN"/>
-        </w:rPr>
-        <w:t xml:space="preserve"> FPS</w:t>
+        <w:t>.4.8 Use case Chỉnh thông số FPS</w:t>
       </w:r>
     </w:p>
     <w:tbl>
@@ -6914,43 +6789,7 @@
                 <w:szCs w:val="30"/>
                 <w:lang w:val="vi-VN"/>
               </w:rPr>
-              <w:t>Ch</w:t>
-            </w:r>
-            <w:r>
-              <w:rPr>
-                <w:rFonts w:eastAsia="Calibri"/>
-                <w:sz w:val="30"/>
-                <w:szCs w:val="30"/>
-                <w:lang w:val="vi-VN"/>
-              </w:rPr>
-              <w:t>ỉ</w:t>
-            </w:r>
-            <w:r>
-              <w:rPr>
-                <w:rFonts w:eastAsia="Calibri"/>
-                <w:sz w:val="30"/>
-                <w:szCs w:val="30"/>
-                <w:lang w:val="vi-VN"/>
-              </w:rPr>
-              <w:t>nh thông s</w:t>
-            </w:r>
-            <w:r>
-              <w:rPr>
-                <w:rFonts w:eastAsia="Calibri"/>
-                <w:sz w:val="30"/>
-                <w:szCs w:val="30"/>
-                <w:lang w:val="vi-VN"/>
-              </w:rPr>
-              <w:t>ố</w:t>
-            </w:r>
-            <w:r>
-              <w:rPr>
-                <w:rFonts w:eastAsia="Calibri"/>
-                <w:sz w:val="30"/>
-                <w:szCs w:val="30"/>
-                <w:lang w:val="vi-VN"/>
-              </w:rPr>
-              <w:t xml:space="preserve"> FPS</w:t>
+              <w:t>Chỉnh thông số FPS</w:t>
             </w:r>
           </w:p>
         </w:tc>
@@ -7427,49 +7266,7 @@
                 <w:rFonts w:eastAsia="Calibri"/>
                 <w:lang w:val="vi-VN"/>
               </w:rPr>
-              <w:t>Ngư</w:t>
-            </w:r>
-            <w:r>
-              <w:rPr>
-                <w:rFonts w:eastAsia="Calibri"/>
-                <w:lang w:val="vi-VN"/>
-              </w:rPr>
-              <w:t>ờ</w:t>
-            </w:r>
-            <w:r>
-              <w:rPr>
-                <w:rFonts w:eastAsia="Calibri"/>
-                <w:lang w:val="vi-VN"/>
-              </w:rPr>
-              <w:t>i chơi b</w:t>
-            </w:r>
-            <w:r>
-              <w:rPr>
-                <w:rFonts w:eastAsia="Calibri"/>
-                <w:lang w:val="vi-VN"/>
-              </w:rPr>
-              <w:t>ấ</w:t>
-            </w:r>
-            <w:r>
-              <w:rPr>
-                <w:rFonts w:eastAsia="Calibri"/>
-                <w:lang w:val="vi-VN"/>
-              </w:rPr>
-              <w:t>m vào cài đ</w:t>
-            </w:r>
-            <w:r>
-              <w:rPr>
-                <w:rFonts w:eastAsia="Calibri"/>
-                <w:lang w:val="vi-VN"/>
-              </w:rPr>
-              <w:t>ặ</w:t>
-            </w:r>
-            <w:r>
-              <w:rPr>
-                <w:rFonts w:eastAsia="Calibri"/>
-                <w:lang w:val="vi-VN"/>
-              </w:rPr>
-              <w:t>t</w:t>
+              <w:t>Người chơi bấm vào cài đặt</w:t>
             </w:r>
           </w:p>
         </w:tc>
@@ -7627,10 +7424,7 @@
               </w:rPr>
             </w:pPr>
             <w:r>
-              <w:t xml:space="preserve">3. </w:t>
-            </w:r>
-            <w:r>
-              <w:t>Người chơi chọn “Chỉnh</w:t>
+              <w:t>3. Người chơi chọn “Chỉnh</w:t>
             </w:r>
             <w:r>
               <w:rPr>
@@ -7689,43 +7483,7 @@
           <w:szCs w:val="30"/>
           <w:lang w:val="vi-VN"/>
         </w:rPr>
-        <w:t>.4.9 Use case Nh</w:t>
-      </w:r>
-      <w:r>
-        <w:rPr>
-          <w:rFonts w:eastAsia="Calibri"/>
-          <w:sz w:val="30"/>
-          <w:szCs w:val="30"/>
-          <w:lang w:val="vi-VN"/>
-        </w:rPr>
-        <w:t>ậ</w:t>
-      </w:r>
-      <w:r>
-        <w:rPr>
-          <w:rFonts w:eastAsia="Calibri"/>
-          <w:sz w:val="30"/>
-          <w:szCs w:val="30"/>
-          <w:lang w:val="vi-VN"/>
-        </w:rPr>
-        <w:t>n đi</w:t>
-      </w:r>
-      <w:r>
-        <w:rPr>
-          <w:rFonts w:eastAsia="Calibri"/>
-          <w:sz w:val="30"/>
-          <w:szCs w:val="30"/>
-          <w:lang w:val="vi-VN"/>
-        </w:rPr>
-        <w:t>ể</w:t>
-      </w:r>
-      <w:r>
-        <w:rPr>
-          <w:rFonts w:eastAsia="Calibri"/>
-          <w:sz w:val="30"/>
-          <w:szCs w:val="30"/>
-          <w:lang w:val="vi-VN"/>
-        </w:rPr>
-        <w:t>m</w:t>
+        <w:t>.4.9 Use case Nhận điểm</w:t>
       </w:r>
     </w:p>
     <w:tbl>
@@ -8501,6 +8259,7 @@
         <w:rPr>
           <w:sz w:val="30"/>
         </w:rPr>
+        <w:lastRenderedPageBreak/>
         <w:t>1.4.10 Use case Đổi</w:t>
       </w:r>
       <w:r>
@@ -9264,6 +9023,7 @@
         </w:rPr>
       </w:pPr>
       <w:r>
+        <w:lastRenderedPageBreak/>
         <w:t xml:space="preserve">1.5 Sơ </w:t>
       </w:r>
       <w:r>
@@ -9511,6 +9271,7 @@
           <w:noProof/>
           <w:lang w:val="en-US"/>
         </w:rPr>
+        <w:lastRenderedPageBreak/>
         <w:drawing>
           <wp:inline distT="0" distB="0" distL="0" distR="0" wp14:anchorId="071D2F64" wp14:editId="28B67991">
             <wp:extent cx="3535986" cy="1897544"/>
@@ -9643,6 +9404,7 @@
         <w:rPr>
           <w:lang w:val="vi-VN"/>
         </w:rPr>
+        <w:lastRenderedPageBreak/>
         <w:t>1</w:t>
       </w:r>
       <w:r>
@@ -9796,6 +9558,7 @@
           <w:noProof/>
           <w:lang w:val="en-US"/>
         </w:rPr>
+        <w:lastRenderedPageBreak/>
         <w:drawing>
           <wp:inline distT="0" distB="0" distL="0" distR="0" wp14:anchorId="729A5EB3" wp14:editId="415BEFCE">
             <wp:extent cx="5733415" cy="2813685"/>
@@ -9916,6 +9679,7 @@
         </w:rPr>
       </w:pPr>
       <w:r>
+        <w:lastRenderedPageBreak/>
         <w:t xml:space="preserve">1.6 Biểu </w:t>
       </w:r>
       <w:r>
@@ -10024,6 +9788,7 @@
         <w:rPr>
           <w:b/>
         </w:rPr>
+        <w:lastRenderedPageBreak/>
         <w:t xml:space="preserve">II. </w:t>
       </w:r>
       <w:r>
@@ -10142,6 +9907,7 @@
       <w:bookmarkStart w:id="23" w:name="_i8xfh7o6y4wc" w:colFirst="0" w:colLast="0"/>
       <w:bookmarkEnd w:id="23"/>
       <w:r>
+        <w:lastRenderedPageBreak/>
         <w:t xml:space="preserve">2. </w:t>
       </w:r>
       <w:r>
@@ -10610,6 +10376,7 @@
           <w:bCs/>
           <w:lang w:val="en-US"/>
         </w:rPr>
+        <w:lastRenderedPageBreak/>
         <w:t>Người chơi</w:t>
       </w:r>
       <w:r>
@@ -10717,15 +10484,7 @@
           <w:bCs/>
           <w:lang w:val="en-US"/>
         </w:rPr>
-        <w:t>Quái</w:t>
-      </w:r>
-      <w:r>
-        <w:rPr>
-          <w:b/>
-          <w:bCs/>
-          <w:lang w:val="en-US"/>
-        </w:rPr>
-        <w:t xml:space="preserve"> vật</w:t>
+        <w:t>Quái vật</w:t>
       </w:r>
       <w:r>
         <w:rPr>
@@ -10919,15 +10678,7 @@
           <w:u w:val="single"/>
           <w:lang w:val="en-US"/>
         </w:rPr>
-        <w:t>tên</w:t>
-      </w:r>
-      <w:r>
-        <w:rPr>
-          <w:highlight w:val="white"/>
-          <w:u w:val="single"/>
-          <w:lang w:val="en-US"/>
-        </w:rPr>
-        <w:t xml:space="preserve"> vũ khí</w:t>
+        <w:t>tên vũ khí</w:t>
       </w:r>
       <w:r>
         <w:rPr>
@@ -11080,14 +10831,7 @@
           <w:highlight w:val="white"/>
           <w:lang w:val="en-US"/>
         </w:rPr>
-        <w:t xml:space="preserve">, loại quái vật, thanh HP, điểm kinh nghiệm, lượng sát </w:t>
-      </w:r>
-      <w:r>
-        <w:rPr>
-          <w:highlight w:val="white"/>
-          <w:lang w:val="en-US"/>
-        </w:rPr>
-        <w:t>thương, ID người chơi</w:t>
+        <w:t>, loại quái vật, thanh HP, điểm kinh nghiệm, lượng sát thương, ID người chơi</w:t>
       </w:r>
       <w:r>
         <w:rPr>
@@ -11166,13 +10910,7 @@
         <w:rPr>
           <w:lang w:val="en-US"/>
         </w:rPr>
-        <w:t xml:space="preserve">- Tên </w:t>
-      </w:r>
-      <w:r>
-        <w:rPr>
-          <w:lang w:val="en-US"/>
-        </w:rPr>
-        <w:t>nhân vật xác định thông tin của các nhân vật khác nhau bao gồm thanh HP</w:t>
+        <w:t>- Tên nhân vật xác định thông tin của các nhân vật khác nhau bao gồm thanh HP</w:t>
       </w:r>
     </w:p>
     <w:p>
@@ -11198,13 +10936,7 @@
         <w:rPr>
           <w:lang w:val="en-US"/>
         </w:rPr>
-        <w:t xml:space="preserve">-  Tên quái vật xác định thông tin của các quái vật khác nhau bao gồm loại quái vật, thanh </w:t>
-      </w:r>
-      <w:r>
-        <w:rPr>
-          <w:lang w:val="en-US"/>
-        </w:rPr>
-        <w:t>HP, điểm kinh nghiệm, lượng sát thương</w:t>
+        <w:t>-  Tên quái vật xác định thông tin của các quái vật khác nhau bao gồm loại quái vật, thanh HP, điểm kinh nghiệm, lượng sát thương</w:t>
       </w:r>
     </w:p>
     <w:p>
@@ -11356,6 +11088,7 @@
         <w:ind w:left="1080"/>
       </w:pPr>
       <w:r>
+        <w:lastRenderedPageBreak/>
         <w:t xml:space="preserve">=&gt; Đạt 2NF vì các thuộc tính không khóa phụ thuộc đầy đủ vào khóa chính A </w:t>
       </w:r>
     </w:p>
@@ -11421,14 +11154,7 @@
           <w:highlight w:val="white"/>
           <w:lang w:val="en-US"/>
         </w:rPr>
-        <w:t>, loại</w:t>
-      </w:r>
-      <w:r>
-        <w:rPr>
-          <w:highlight w:val="white"/>
-          <w:lang w:val="en-US"/>
-        </w:rPr>
-        <w:t xml:space="preserve"> vũ khí, loại sát thương, ID người chơi</w:t>
+        <w:t>, loại vũ khí, loại sát thương, ID người chơi</w:t>
       </w:r>
       <w:r>
         <w:rPr>
@@ -11832,10 +11558,7 @@
         <w:t xml:space="preserve"> </w:t>
       </w:r>
       <w:r>
-        <w:t>=&gt; Đạt 1NF vì không</w:t>
-      </w:r>
-      <w:r>
-        <w:t xml:space="preserve"> có thuộc tính đa trị</w:t>
+        <w:t>=&gt; Đạt 1NF vì không có thuộc tính đa trị</w:t>
       </w:r>
     </w:p>
     <w:p>
@@ -11962,6 +11685,7 @@
         <w:rPr>
           <w:lang w:val="en-US"/>
         </w:rPr>
+        <w:lastRenderedPageBreak/>
         <w:t xml:space="preserve">Đặt </w:t>
       </w:r>
       <w:r>
@@ -12146,10 +11870,7 @@
         <w:ind w:firstLineChars="562" w:firstLine="1574"/>
       </w:pPr>
       <w:r>
-        <w:t>=&gt; Đạt BCNF vì không có thu</w:t>
-      </w:r>
-      <w:r>
-        <w:t xml:space="preserve">ộc tính khóa nào phụ thuộc vào </w:t>
+        <w:t xml:space="preserve">=&gt; Đạt BCNF vì không có thuộc tính khóa nào phụ thuộc vào </w:t>
       </w:r>
       <w:r>
         <w:rPr>
@@ -12186,6 +11907,7 @@
           <w:sz w:val="30"/>
           <w:szCs w:val="30"/>
         </w:rPr>
+        <w:lastRenderedPageBreak/>
         <w:t>3.5 S</w:t>
       </w:r>
       <w:r>
@@ -12511,6 +12233,7 @@
         <w:rPr>
           <w:b/>
         </w:rPr>
+        <w:lastRenderedPageBreak/>
         <w:t>III. Mã nguồn</w:t>
       </w:r>
       <w:r>
@@ -12519,8 +12242,6 @@
         </w:rPr>
         <w:tab/>
       </w:r>
-      <w:bookmarkStart w:id="34" w:name="_GoBack"/>
-      <w:bookmarkEnd w:id="34"/>
     </w:p>
     <w:p>
       <w:pPr>
@@ -12556,8 +12277,8 @@
           <w:b/>
         </w:rPr>
       </w:pPr>
-      <w:bookmarkStart w:id="35" w:name="_87nk599c7z52" w:colFirst="0" w:colLast="0"/>
-      <w:bookmarkEnd w:id="35"/>
+      <w:bookmarkStart w:id="34" w:name="_87nk599c7z52" w:colFirst="0" w:colLast="0"/>
+      <w:bookmarkEnd w:id="34"/>
     </w:p>
     <w:p>
       <w:pPr>
@@ -12592,35 +12313,7 @@
             <w:rStyle w:val="Hyperlink"/>
             <w:lang w:val="vi-VN"/>
           </w:rPr>
-          <w:t>kiểm</w:t>
-        </w:r>
-        <w:r>
-          <w:rPr>
-            <w:rStyle w:val="Hyperlink"/>
-            <w:lang w:val="vi-VN"/>
-          </w:rPr>
-          <w:t xml:space="preserve"> thử giao d</w:t>
-        </w:r>
-        <w:r>
-          <w:rPr>
-            <w:rStyle w:val="Hyperlink"/>
-            <w:lang w:val="vi-VN"/>
-          </w:rPr>
-          <w:t>i</w:t>
-        </w:r>
-        <w:r>
-          <w:rPr>
-            <w:rStyle w:val="Hyperlink"/>
-            <w:lang w:val="vi-VN"/>
-          </w:rPr>
-          <w:t>ệ</w:t>
-        </w:r>
-        <w:r>
-          <w:rPr>
-            <w:rStyle w:val="Hyperlink"/>
-            <w:lang w:val="vi-VN"/>
-          </w:rPr>
-          <w:t>n</w:t>
+          <w:t>kiểm thử giao diện</w:t>
         </w:r>
       </w:hyperlink>
     </w:p>
@@ -12646,6 +12339,8 @@
           <w:t>kiểm thử chức năng</w:t>
         </w:r>
       </w:hyperlink>
+      <w:bookmarkStart w:id="35" w:name="_GoBack"/>
+      <w:bookmarkEnd w:id="35"/>
       <w:r>
         <w:br/>
       </w:r>

</xml_diff>

<commit_message>
Fix FDD và use case tổng quát
</commit_message>
<xml_diff>
--- a/BTTH4_64KTPM5_5.docx
+++ b/BTTH4_64KTPM5_5.docx
@@ -624,10 +624,10 @@
           <w:noProof/>
         </w:rPr>
         <w:drawing>
-          <wp:inline distT="0" distB="0" distL="0" distR="0" wp14:anchorId="623A0784" wp14:editId="6E147251">
+          <wp:inline distT="0" distB="0" distL="0" distR="0" wp14:anchorId="4114373A" wp14:editId="4D7AB78F">
             <wp:extent cx="5733415" cy="2974975"/>
             <wp:effectExtent l="0" t="0" r="635" b="0"/>
-            <wp:docPr id="508751312" name="Picture 1"/>
+            <wp:docPr id="1394644391" name="Picture 1"/>
             <wp:cNvGraphicFramePr>
               <a:graphicFrameLocks xmlns:a="http://schemas.openxmlformats.org/drawingml/2006/main" noChangeAspect="1"/>
             </wp:cNvGraphicFramePr>
@@ -1492,13 +1492,12 @@
       <w:r>
         <w:rPr>
           <w:noProof/>
-          <w:lang w:val="en-US"/>
         </w:rPr>
         <w:drawing>
-          <wp:inline distT="0" distB="0" distL="0" distR="0" wp14:anchorId="14CA88D8" wp14:editId="4401DF96">
-            <wp:extent cx="5733415" cy="3427730"/>
-            <wp:effectExtent l="0" t="0" r="635" b="1270"/>
-            <wp:docPr id="387647130" name="Picture 1" descr="A diagram of a company&#10;&#10;Description automatically generated"/>
+          <wp:inline distT="0" distB="0" distL="0" distR="0" wp14:anchorId="79C0A7FA" wp14:editId="50BBBE27">
+            <wp:extent cx="5733415" cy="4070350"/>
+            <wp:effectExtent l="0" t="0" r="635" b="6350"/>
+            <wp:docPr id="1654774272" name="Picture 2"/>
             <wp:cNvGraphicFramePr>
               <a:graphicFrameLocks xmlns:a="http://schemas.openxmlformats.org/drawingml/2006/main" noChangeAspect="1"/>
             </wp:cNvGraphicFramePr>
@@ -1506,13 +1505,13 @@
               <a:graphicData uri="http://schemas.openxmlformats.org/drawingml/2006/picture">
                 <pic:pic xmlns:pic="http://schemas.openxmlformats.org/drawingml/2006/picture">
                   <pic:nvPicPr>
-                    <pic:cNvPr id="387647130" name="Picture 1" descr="A diagram of a company&#10;&#10;Description automatically generated"/>
+                    <pic:cNvPr id="0" name="Picture 6"/>
                     <pic:cNvPicPr>
                       <a:picLocks noChangeAspect="1" noChangeArrowheads="1"/>
                     </pic:cNvPicPr>
                   </pic:nvPicPr>
                   <pic:blipFill>
-                    <a:blip r:embed="rId19" cstate="print">
+                    <a:blip r:embed="rId19">
                       <a:extLst>
                         <a:ext uri="{28A0092B-C50C-407E-A947-70E740481C1C}">
                           <a14:useLocalDpi xmlns:a14="http://schemas.microsoft.com/office/drawing/2010/main" val="0"/>
@@ -1527,7 +1526,7 @@
                   <pic:spPr bwMode="auto">
                     <a:xfrm>
                       <a:off x="0" y="0"/>
-                      <a:ext cx="5733415" cy="3427730"/>
+                      <a:ext cx="5733415" cy="4070350"/>
                     </a:xfrm>
                     <a:prstGeom prst="rect">
                       <a:avLst/>
@@ -2301,6 +2300,7 @@
               <w:spacing w:line="240" w:lineRule="auto"/>
             </w:pPr>
             <w:r>
+              <w:lastRenderedPageBreak/>
               <w:t>4. Hệ thống bắt đầu trò chơi</w:t>
             </w:r>
           </w:p>
@@ -3728,6 +3728,7 @@
               <w:spacing w:line="240" w:lineRule="auto"/>
             </w:pPr>
             <w:r>
+              <w:lastRenderedPageBreak/>
               <w:t>3. Khi kinh nghiệm đã đủ, hệ thống hiện lên bảng chọn vũ khí và kinh nghiệm reset.</w:t>
             </w:r>
           </w:p>
@@ -3759,7 +3760,6 @@
         <w:rPr>
           <w:sz w:val="30"/>
         </w:rPr>
-        <w:lastRenderedPageBreak/>
         <w:t>1.4.4 Use case Trang bị vũ khí</w:t>
       </w:r>
     </w:p>
@@ -12218,7 +12218,7 @@
           <v:shape id="rectole0000000013" o:spid="_x0000_i1025" type="#_x0000_t75" style="width:474.6pt;height:320.4pt" o:ole="">
             <v:imagedata r:id="rId32" o:title=""/>
           </v:shape>
-          <o:OLEObject Type="Embed" ProgID="StaticMetafile" ShapeID="rectole0000000013" DrawAspect="Content" ObjectID="_1759729233" r:id="rId33"/>
+          <o:OLEObject Type="Embed" ProgID="StaticMetafile" ShapeID="rectole0000000013" DrawAspect="Content" ObjectID="_1759732382" r:id="rId33"/>
         </w:object>
       </w:r>
     </w:p>
@@ -12267,7 +12267,7 @@
           <v:shape id="rectole0000000014" o:spid="_x0000_i1026" type="#_x0000_t75" style="width:472.2pt;height:315.6pt" o:ole="">
             <v:imagedata r:id="rId34" o:title=""/>
           </v:shape>
-          <o:OLEObject Type="Embed" ProgID="StaticMetafile" ShapeID="rectole0000000014" DrawAspect="Content" ObjectID="_1759729234" r:id="rId35"/>
+          <o:OLEObject Type="Embed" ProgID="StaticMetafile" ShapeID="rectole0000000014" DrawAspect="Content" ObjectID="_1759732383" r:id="rId35"/>
         </w:object>
       </w:r>
     </w:p>
@@ -12317,7 +12317,7 @@
           <v:shape id="rectole0000000015" o:spid="_x0000_i1027" type="#_x0000_t75" style="width:402pt;height:251.4pt" o:ole="">
             <v:imagedata r:id="rId36" o:title=""/>
           </v:shape>
-          <o:OLEObject Type="Embed" ProgID="StaticMetafile" ShapeID="rectole0000000015" DrawAspect="Content" ObjectID="_1759729235" r:id="rId37"/>
+          <o:OLEObject Type="Embed" ProgID="StaticMetafile" ShapeID="rectole0000000015" DrawAspect="Content" ObjectID="_1759732384" r:id="rId37"/>
         </w:object>
       </w:r>
     </w:p>

</xml_diff>

<commit_message>
sua lai giao dien
</commit_message>
<xml_diff>
--- a/BTTH4_64KTPM5_5.docx
+++ b/BTTH4_64KTPM5_5.docx
@@ -16404,7 +16404,7 @@
           <v:shape id="rectole0000000013" o:spid="_x0000_i1025" type="#_x0000_t75" style="width:474pt;height:320.5pt" o:ole="">
             <v:imagedata r:id="rId26" o:title=""/>
           </v:shape>
-          <o:OLEObject Type="Embed" ProgID="StaticMetafile" ShapeID="rectole0000000013" DrawAspect="Content" ObjectID="_1759790257" r:id="rId27"/>
+          <o:OLEObject Type="Embed" ProgID="StaticMetafile" ShapeID="rectole0000000013" DrawAspect="Content" ObjectID="_1759815456" r:id="rId27"/>
         </w:object>
       </w:r>
     </w:p>
@@ -16453,7 +16453,7 @@
           <v:shape id="rectole0000000014" o:spid="_x0000_i1026" type="#_x0000_t75" style="width:472.5pt;height:315pt" o:ole="">
             <v:imagedata r:id="rId28" o:title=""/>
           </v:shape>
-          <o:OLEObject Type="Embed" ProgID="StaticMetafile" ShapeID="rectole0000000014" DrawAspect="Content" ObjectID="_1759790258" r:id="rId29"/>
+          <o:OLEObject Type="Embed" ProgID="StaticMetafile" ShapeID="rectole0000000014" DrawAspect="Content" ObjectID="_1759815457" r:id="rId29"/>
         </w:object>
       </w:r>
     </w:p>
@@ -16503,7 +16503,7 @@
           <v:shape id="rectole0000000015" o:spid="_x0000_i1027" type="#_x0000_t75" style="width:402.5pt;height:251.5pt" o:ole="">
             <v:imagedata r:id="rId30" o:title=""/>
           </v:shape>
-          <o:OLEObject Type="Embed" ProgID="StaticMetafile" ShapeID="rectole0000000015" DrawAspect="Content" ObjectID="_1759790259" r:id="rId31"/>
+          <o:OLEObject Type="Embed" ProgID="StaticMetafile" ShapeID="rectole0000000015" DrawAspect="Content" ObjectID="_1759815458" r:id="rId31"/>
         </w:object>
       </w:r>
     </w:p>
@@ -17055,18 +17055,18 @@
         </w:rPr>
         <w:lastRenderedPageBreak/>
         <w:drawing>
-          <wp:anchor distT="0" distB="0" distL="114300" distR="114300" simplePos="0" relativeHeight="251661312" behindDoc="0" locked="0" layoutInCell="1" allowOverlap="1" wp14:anchorId="35E70A8F" wp14:editId="07AA2809">
+          <wp:anchor distT="0" distB="0" distL="114300" distR="114300" simplePos="0" relativeHeight="251663360" behindDoc="0" locked="0" layoutInCell="1" allowOverlap="1" wp14:anchorId="0370FF28" wp14:editId="3147A6E2">
             <wp:simplePos x="0" y="0"/>
-            <wp:positionH relativeFrom="margin">
-              <wp:align>center</wp:align>
+            <wp:positionH relativeFrom="column">
+              <wp:posOffset>476250</wp:posOffset>
             </wp:positionH>
             <wp:positionV relativeFrom="paragraph">
-              <wp:posOffset>441960</wp:posOffset>
+              <wp:posOffset>476250</wp:posOffset>
             </wp:positionV>
-            <wp:extent cx="4496031" cy="3010055"/>
-            <wp:effectExtent l="0" t="0" r="0" b="0"/>
+            <wp:extent cx="5004057" cy="2984653"/>
+            <wp:effectExtent l="0" t="0" r="6350" b="6350"/>
             <wp:wrapTopAndBottom/>
-            <wp:docPr id="317185770" name="Picture 1"/>
+            <wp:docPr id="1606054262" name="Picture 1"/>
             <wp:cNvGraphicFramePr>
               <a:graphicFrameLocks xmlns:a="http://schemas.openxmlformats.org/drawingml/2006/main" noChangeAspect="1"/>
             </wp:cNvGraphicFramePr>
@@ -17074,7 +17074,7 @@
               <a:graphicData uri="http://schemas.openxmlformats.org/drawingml/2006/picture">
                 <pic:pic xmlns:pic="http://schemas.openxmlformats.org/drawingml/2006/picture">
                   <pic:nvPicPr>
-                    <pic:cNvPr id="317185770" name=""/>
+                    <pic:cNvPr id="1606054262" name=""/>
                     <pic:cNvPicPr/>
                   </pic:nvPicPr>
                   <pic:blipFill>
@@ -17092,7 +17092,7 @@
                   <pic:spPr>
                     <a:xfrm>
                       <a:off x="0" y="0"/>
-                      <a:ext cx="4496031" cy="3010055"/>
+                      <a:ext cx="5004057" cy="2984653"/>
                     </a:xfrm>
                     <a:prstGeom prst="rect">
                       <a:avLst/>
@@ -17182,7 +17182,61 @@
           <w:sz w:val="28"/>
           <w:szCs w:val="28"/>
         </w:rPr>
-        <w:t xml:space="preserve"> biểu tượng ‘bánh răng’ sẽ hiện lên </w:t>
+        <w:t xml:space="preserve"> biểu tượng ‘bánh răng’ </w:t>
+      </w:r>
+      <w:proofErr w:type="spellStart"/>
+      <w:r>
+        <w:rPr>
+          <w:b/>
+          <w:sz w:val="28"/>
+          <w:szCs w:val="28"/>
+        </w:rPr>
+        <w:t>sẽ</w:t>
+      </w:r>
+      <w:proofErr w:type="spellEnd"/>
+      <w:r>
+        <w:rPr>
+          <w:b/>
+          <w:sz w:val="28"/>
+          <w:szCs w:val="28"/>
+        </w:rPr>
+        <w:t xml:space="preserve"> </w:t>
+      </w:r>
+      <w:proofErr w:type="spellStart"/>
+      <w:r>
+        <w:rPr>
+          <w:b/>
+          <w:sz w:val="28"/>
+          <w:szCs w:val="28"/>
+        </w:rPr>
+        <w:t>hiện</w:t>
+      </w:r>
+      <w:proofErr w:type="spellEnd"/>
+      <w:r>
+        <w:rPr>
+          <w:b/>
+          <w:sz w:val="28"/>
+          <w:szCs w:val="28"/>
+        </w:rPr>
+        <w:t xml:space="preserve"> </w:t>
+      </w:r>
+      <w:proofErr w:type="spellStart"/>
+      <w:r>
+        <w:rPr>
+          <w:b/>
+          <w:sz w:val="28"/>
+          <w:szCs w:val="28"/>
+        </w:rPr>
+        <w:t>lên</w:t>
+      </w:r>
+      <w:proofErr w:type="spellEnd"/>
+      <w:r>
+        <w:rPr>
+          <w:b/>
+          <w:sz w:val="28"/>
+          <w:szCs w:val="28"/>
+        </w:rPr>
+        <w:t xml:space="preserve"> </w:t>
       </w:r>
       <w:proofErr w:type="spellStart"/>
       <w:r>
@@ -17265,6 +17319,7 @@
       <w:r>
         <w:rPr>
           <w:b/>
+          <w:noProof/>
           <w:sz w:val="28"/>
           <w:szCs w:val="28"/>
         </w:rPr>
@@ -17321,11 +17376,20 @@
       <w:r>
         <w:rPr>
           <w:b/>
+          <w:noProof/>
+          <w:sz w:val="28"/>
+          <w:szCs w:val="28"/>
+        </w:rPr>
+        <w:t>Bấm vào ‘Điểm cao nhất’ để xem</w:t>
+      </w:r>
+      <w:r>
+        <w:rPr>
+          <w:b/>
           <w:sz w:val="28"/>
           <w:szCs w:val="28"/>
           <w:lang w:val="vi"/>
         </w:rPr>
-        <w:t>Bảng thông báo điểm cao nhất</w:t>
+        <w:t xml:space="preserve"> điểm cao nhất</w:t>
       </w:r>
     </w:p>
     <w:p>
@@ -19396,6 +19460,7 @@
   <w:style w:type="character" w:default="1" w:styleId="DefaultParagraphFont">
     <w:name w:val="Default Paragraph Font"/>
     <w:uiPriority w:val="1"/>
+    <w:semiHidden/>
     <w:unhideWhenUsed/>
   </w:style>
   <w:style w:type="table" w:default="1" w:styleId="TableNormal">

</xml_diff>

<commit_message>
Fix FDD và use case tổng quát (9:09)
</commit_message>
<xml_diff>
--- a/BTTH4_64KTPM5_5.docx
+++ b/BTTH4_64KTPM5_5.docx
@@ -625,10 +625,10 @@
       </w:pPr>
       <w:r>
         <w:drawing>
-          <wp:inline wp14:editId="2C43250E" wp14:anchorId="05BCC6BB">
-            <wp:extent cx="5695950" cy="3505200"/>
+          <wp:inline wp14:editId="46A3245A" wp14:anchorId="3D581E0F">
+            <wp:extent cx="6143625" cy="4082950"/>
             <wp:effectExtent l="0" t="0" r="0" b="0"/>
-            <wp:docPr id="1958677273" name="" title=""/>
+            <wp:docPr id="95427396" name="" title=""/>
             <wp:cNvGraphicFramePr>
               <a:graphicFrameLocks noChangeAspect="1"/>
             </wp:cNvGraphicFramePr>
@@ -640,7 +640,7 @@
                     <pic:cNvPicPr/>
                   </pic:nvPicPr>
                   <pic:blipFill>
-                    <a:blip r:embed="Reacef669f6e14c89">
+                    <a:blip r:embed="R455951c81811454c">
                       <a:extLst>
                         <a:ext xmlns:a="http://schemas.openxmlformats.org/drawingml/2006/main" uri="{28A0092B-C50C-407E-A947-70E740481C1C}">
                           <a14:useLocalDpi val="0"/>
@@ -654,7 +654,7 @@
                   <pic:spPr>
                     <a:xfrm>
                       <a:off x="0" y="0"/>
-                      <a:ext cx="5695950" cy="3505200"/>
+                      <a:ext cx="6143625" cy="4082950"/>
                     </a:xfrm>
                     <a:prstGeom prst="rect">
                       <a:avLst/>

</xml_diff>

<commit_message>
Thêm chi tiết use case "Thông báo điểm"
</commit_message>
<xml_diff>
--- a/BTTH4_64KTPM5_5.docx
+++ b/BTTH4_64KTPM5_5.docx
@@ -12111,6 +12111,1308 @@
         </w:rPr>
       </w:pPr>
     </w:p>
+    <w:p>
+      <w:pPr>
+        <w:pStyle w:val="ListParagraph"/>
+        <w:keepNext w:val="1"/>
+        <w:keepLines w:val="1"/>
+        <w:numPr>
+          <w:ilvl w:val="0"/>
+          <w:numId w:val="19"/>
+        </w:numPr>
+        <w:spacing w:before="320" w:after="80" w:line="276" w:lineRule="auto"/>
+        <w:ind w:left="720" w:hanging="360"/>
+        <w:rPr>
+          <w:rFonts w:ascii="Times New Roman" w:hAnsi="Times New Roman" w:eastAsia="Times New Roman" w:cs="Times New Roman"/>
+          <w:b w:val="0"/>
+          <w:bCs w:val="0"/>
+          <w:i w:val="0"/>
+          <w:iCs w:val="0"/>
+          <w:caps w:val="0"/>
+          <w:smallCaps w:val="0"/>
+          <w:noProof w:val="0"/>
+          <w:color w:val="000000" w:themeColor="text1" w:themeTint="FF" w:themeShade="FF"/>
+          <w:sz w:val="28"/>
+          <w:szCs w:val="28"/>
+          <w:lang w:val="vi-VN"/>
+        </w:rPr>
+      </w:pPr>
+      <w:r>
+        <w:rPr>
+          <w:rFonts w:ascii="Times New Roman" w:hAnsi="Times New Roman" w:eastAsia="Times New Roman" w:cs="Times New Roman"/>
+          <w:b w:val="0"/>
+          <w:bCs w:val="0"/>
+          <w:i w:val="0"/>
+          <w:iCs w:val="0"/>
+          <w:caps w:val="0"/>
+          <w:smallCaps w:val="0"/>
+          <w:noProof w:val="0"/>
+          <w:color w:val="000000" w:themeColor="text1" w:themeTint="FF" w:themeShade="FF"/>
+          <w:sz w:val="28"/>
+          <w:szCs w:val="28"/>
+          <w:lang w:val="vi"/>
+        </w:rPr>
+        <w:t xml:space="preserve">1.4.9 </w:t>
+      </w:r>
+      <w:r>
+        <w:rPr>
+          <w:rFonts w:ascii="Times New Roman" w:hAnsi="Times New Roman" w:eastAsia="Times New Roman" w:cs="Times New Roman"/>
+          <w:b w:val="0"/>
+          <w:bCs w:val="0"/>
+          <w:i w:val="0"/>
+          <w:iCs w:val="0"/>
+          <w:caps w:val="0"/>
+          <w:smallCaps w:val="0"/>
+          <w:noProof w:val="0"/>
+          <w:color w:val="000000" w:themeColor="text1" w:themeTint="FF" w:themeShade="FF"/>
+          <w:sz w:val="30"/>
+          <w:szCs w:val="30"/>
+          <w:lang w:val="vi"/>
+        </w:rPr>
+        <w:t>Use case</w:t>
+      </w:r>
+      <w:r>
+        <w:rPr>
+          <w:rFonts w:ascii="Times New Roman" w:hAnsi="Times New Roman" w:eastAsia="Times New Roman" w:cs="Times New Roman"/>
+          <w:b w:val="0"/>
+          <w:bCs w:val="0"/>
+          <w:i w:val="0"/>
+          <w:iCs w:val="0"/>
+          <w:caps w:val="0"/>
+          <w:smallCaps w:val="0"/>
+          <w:noProof w:val="0"/>
+          <w:color w:val="000000" w:themeColor="text1" w:themeTint="FF" w:themeShade="FF"/>
+          <w:sz w:val="28"/>
+          <w:szCs w:val="28"/>
+          <w:lang w:val="vi"/>
+        </w:rPr>
+        <w:t xml:space="preserve"> Thông báo điểm</w:t>
+      </w:r>
+    </w:p>
+    <w:tbl>
+      <w:tblPr>
+        <w:tblStyle w:val="TableNormal"/>
+        <w:tblW w:w="0" w:type="auto"/>
+        <w:tblInd w:w="90" w:type="dxa"/>
+        <w:tblBorders>
+          <w:top w:val="single" w:sz="6"/>
+          <w:left w:val="single" w:sz="6"/>
+          <w:bottom w:val="single" w:sz="6"/>
+          <w:right w:val="single" w:sz="6"/>
+        </w:tblBorders>
+        <w:tblLook w:val="04A0" w:firstRow="1" w:lastRow="0" w:firstColumn="1" w:lastColumn="0" w:noHBand="0" w:noVBand="1"/>
+      </w:tblPr>
+      <w:tblGrid>
+        <w:gridCol w:w="1995"/>
+        <w:gridCol w:w="2190"/>
+        <w:gridCol w:w="2400"/>
+        <w:gridCol w:w="2280"/>
+      </w:tblGrid>
+      <w:tr>
+        <w:trPr>
+          <w:trHeight w:val="300"/>
+        </w:trPr>
+        <w:tc>
+          <w:tcPr>
+            <w:tcW w:w="1995" w:type="dxa"/>
+            <w:tcBorders>
+              <w:top w:val="single" w:color="000000" w:themeColor="text1" w:sz="6"/>
+              <w:left w:val="single" w:color="000000" w:themeColor="text1" w:sz="6"/>
+              <w:bottom w:val="single" w:color="000000" w:themeColor="text1" w:sz="6"/>
+              <w:right w:val="single" w:color="000000" w:themeColor="text1" w:sz="6"/>
+            </w:tcBorders>
+            <w:shd w:val="clear" w:color="auto" w:fill="FFFFFF" w:themeFill="background1"/>
+            <w:tcMar>
+              <w:left w:w="90" w:type="dxa"/>
+              <w:right w:w="90" w:type="dxa"/>
+            </w:tcMar>
+            <w:vAlign w:val="top"/>
+          </w:tcPr>
+          <w:p>
+            <w:pPr>
+              <w:spacing w:line="240" w:lineRule="auto"/>
+              <w:rPr>
+                <w:rFonts w:ascii="Times New Roman" w:hAnsi="Times New Roman" w:eastAsia="Times New Roman" w:cs="Times New Roman"/>
+                <w:b w:val="0"/>
+                <w:bCs w:val="0"/>
+                <w:i w:val="0"/>
+                <w:iCs w:val="0"/>
+                <w:sz w:val="28"/>
+                <w:szCs w:val="28"/>
+              </w:rPr>
+            </w:pPr>
+            <w:r>
+              <w:rPr>
+                <w:rFonts w:ascii="Times New Roman" w:hAnsi="Times New Roman" w:eastAsia="Times New Roman" w:cs="Times New Roman"/>
+                <w:b w:val="0"/>
+                <w:bCs w:val="0"/>
+                <w:i w:val="0"/>
+                <w:iCs w:val="0"/>
+                <w:sz w:val="28"/>
+                <w:szCs w:val="28"/>
+                <w:lang w:val="vi"/>
+              </w:rPr>
+              <w:t xml:space="preserve">Use Case ID </w:t>
+            </w:r>
+          </w:p>
+        </w:tc>
+        <w:tc>
+          <w:tcPr>
+            <w:tcW w:w="6870" w:type="dxa"/>
+            <w:gridSpan w:val="3"/>
+            <w:tcBorders>
+              <w:top w:val="single" w:color="000000" w:themeColor="text1" w:sz="6"/>
+              <w:left w:val="single" w:color="000000" w:themeColor="text1" w:sz="6"/>
+              <w:bottom w:val="single" w:color="000000" w:themeColor="text1" w:sz="6"/>
+              <w:right w:val="single" w:color="000000" w:themeColor="text1" w:sz="6"/>
+            </w:tcBorders>
+            <w:shd w:val="clear" w:color="auto" w:fill="FFFFFF" w:themeFill="background1"/>
+            <w:tcMar>
+              <w:left w:w="90" w:type="dxa"/>
+              <w:right w:w="90" w:type="dxa"/>
+            </w:tcMar>
+            <w:vAlign w:val="top"/>
+          </w:tcPr>
+          <w:p>
+            <w:pPr>
+              <w:spacing w:line="240" w:lineRule="auto"/>
+              <w:rPr>
+                <w:rFonts w:ascii="Times New Roman" w:hAnsi="Times New Roman" w:eastAsia="Times New Roman" w:cs="Times New Roman"/>
+                <w:b w:val="0"/>
+                <w:bCs w:val="0"/>
+                <w:i w:val="0"/>
+                <w:iCs w:val="0"/>
+                <w:sz w:val="28"/>
+                <w:szCs w:val="28"/>
+              </w:rPr>
+            </w:pPr>
+            <w:r>
+              <w:rPr>
+                <w:rFonts w:ascii="Times New Roman" w:hAnsi="Times New Roman" w:eastAsia="Times New Roman" w:cs="Times New Roman"/>
+                <w:b w:val="0"/>
+                <w:bCs w:val="0"/>
+                <w:i w:val="0"/>
+                <w:iCs w:val="0"/>
+                <w:sz w:val="28"/>
+                <w:szCs w:val="28"/>
+                <w:lang w:val="vi"/>
+              </w:rPr>
+              <w:t>09</w:t>
+            </w:r>
+          </w:p>
+        </w:tc>
+      </w:tr>
+      <w:tr>
+        <w:trPr>
+          <w:trHeight w:val="300"/>
+        </w:trPr>
+        <w:tc>
+          <w:tcPr>
+            <w:tcW w:w="1995" w:type="dxa"/>
+            <w:tcBorders>
+              <w:top w:val="single" w:color="000000" w:themeColor="text1" w:sz="6"/>
+              <w:left w:val="single" w:color="000000" w:themeColor="text1" w:sz="6"/>
+              <w:bottom w:val="single" w:color="000000" w:themeColor="text1" w:sz="6"/>
+              <w:right w:val="single" w:color="000000" w:themeColor="text1" w:sz="6"/>
+            </w:tcBorders>
+            <w:shd w:val="clear" w:color="auto" w:fill="FFFFFF" w:themeFill="background1"/>
+            <w:tcMar>
+              <w:left w:w="90" w:type="dxa"/>
+              <w:right w:w="90" w:type="dxa"/>
+            </w:tcMar>
+            <w:vAlign w:val="top"/>
+          </w:tcPr>
+          <w:p>
+            <w:pPr>
+              <w:spacing w:line="240" w:lineRule="auto"/>
+              <w:rPr>
+                <w:rFonts w:ascii="Times New Roman" w:hAnsi="Times New Roman" w:eastAsia="Times New Roman" w:cs="Times New Roman"/>
+                <w:b w:val="0"/>
+                <w:bCs w:val="0"/>
+                <w:i w:val="0"/>
+                <w:iCs w:val="0"/>
+                <w:sz w:val="28"/>
+                <w:szCs w:val="28"/>
+              </w:rPr>
+            </w:pPr>
+            <w:r>
+              <w:rPr>
+                <w:rFonts w:ascii="Times New Roman" w:hAnsi="Times New Roman" w:eastAsia="Times New Roman" w:cs="Times New Roman"/>
+                <w:b w:val="0"/>
+                <w:bCs w:val="0"/>
+                <w:i w:val="0"/>
+                <w:iCs w:val="0"/>
+                <w:sz w:val="28"/>
+                <w:szCs w:val="28"/>
+                <w:lang w:val="vi"/>
+              </w:rPr>
+              <w:t>Use Case Name</w:t>
+            </w:r>
+          </w:p>
+        </w:tc>
+        <w:tc>
+          <w:tcPr>
+            <w:tcW w:w="6870" w:type="dxa"/>
+            <w:gridSpan w:val="3"/>
+            <w:tcBorders>
+              <w:top w:val="single" w:color="000000" w:themeColor="text1" w:sz="6"/>
+              <w:left w:val="single" w:color="000000" w:themeColor="text1" w:sz="6"/>
+              <w:bottom w:val="single" w:color="000000" w:themeColor="text1" w:sz="6"/>
+              <w:right w:val="single" w:color="000000" w:themeColor="text1" w:sz="6"/>
+            </w:tcBorders>
+            <w:shd w:val="clear" w:color="auto" w:fill="FFFFFF" w:themeFill="background1"/>
+            <w:tcMar>
+              <w:left w:w="90" w:type="dxa"/>
+              <w:right w:w="90" w:type="dxa"/>
+            </w:tcMar>
+            <w:vAlign w:val="top"/>
+          </w:tcPr>
+          <w:p>
+            <w:pPr>
+              <w:pStyle w:val="Normal"/>
+              <w:spacing w:line="240" w:lineRule="auto"/>
+              <w:rPr>
+                <w:rFonts w:ascii="Times New Roman" w:hAnsi="Times New Roman" w:eastAsia="Times New Roman" w:cs="Times New Roman"/>
+                <w:b w:val="0"/>
+                <w:bCs w:val="0"/>
+                <w:i w:val="0"/>
+                <w:iCs w:val="0"/>
+                <w:sz w:val="28"/>
+                <w:szCs w:val="28"/>
+                <w:lang w:val="vi"/>
+              </w:rPr>
+            </w:pPr>
+            <w:r>
+              <w:rPr>
+                <w:rFonts w:ascii="Times New Roman" w:hAnsi="Times New Roman" w:eastAsia="Times New Roman" w:cs="Times New Roman"/>
+                <w:b w:val="0"/>
+                <w:bCs w:val="0"/>
+                <w:i w:val="0"/>
+                <w:iCs w:val="0"/>
+                <w:sz w:val="28"/>
+                <w:szCs w:val="28"/>
+                <w:lang w:val="vi"/>
+              </w:rPr>
+              <w:t>Thông báo điểm</w:t>
+            </w:r>
+          </w:p>
+        </w:tc>
+      </w:tr>
+      <w:tr>
+        <w:trPr>
+          <w:trHeight w:val="300"/>
+        </w:trPr>
+        <w:tc>
+          <w:tcPr>
+            <w:tcW w:w="1995" w:type="dxa"/>
+            <w:tcBorders>
+              <w:top w:val="single" w:color="000000" w:themeColor="text1" w:sz="6"/>
+              <w:left w:val="single" w:color="000000" w:themeColor="text1" w:sz="6"/>
+              <w:bottom w:val="single" w:color="000000" w:themeColor="text1" w:sz="6"/>
+              <w:right w:val="single" w:color="000000" w:themeColor="text1" w:sz="6"/>
+            </w:tcBorders>
+            <w:shd w:val="clear" w:color="auto" w:fill="FFFFFF" w:themeFill="background1"/>
+            <w:tcMar>
+              <w:left w:w="90" w:type="dxa"/>
+              <w:right w:w="90" w:type="dxa"/>
+            </w:tcMar>
+            <w:vAlign w:val="top"/>
+          </w:tcPr>
+          <w:p>
+            <w:pPr>
+              <w:spacing w:line="240" w:lineRule="auto"/>
+              <w:rPr>
+                <w:rFonts w:ascii="Times New Roman" w:hAnsi="Times New Roman" w:eastAsia="Times New Roman" w:cs="Times New Roman"/>
+                <w:b w:val="0"/>
+                <w:bCs w:val="0"/>
+                <w:i w:val="0"/>
+                <w:iCs w:val="0"/>
+                <w:sz w:val="28"/>
+                <w:szCs w:val="28"/>
+              </w:rPr>
+            </w:pPr>
+            <w:r>
+              <w:rPr>
+                <w:rFonts w:ascii="Times New Roman" w:hAnsi="Times New Roman" w:eastAsia="Times New Roman" w:cs="Times New Roman"/>
+                <w:b w:val="0"/>
+                <w:bCs w:val="0"/>
+                <w:i w:val="0"/>
+                <w:iCs w:val="0"/>
+                <w:sz w:val="28"/>
+                <w:szCs w:val="28"/>
+                <w:lang w:val="vi"/>
+              </w:rPr>
+              <w:t>Created By:</w:t>
+            </w:r>
+          </w:p>
+        </w:tc>
+        <w:tc>
+          <w:tcPr>
+            <w:tcW w:w="2190" w:type="dxa"/>
+            <w:tcBorders>
+              <w:top w:val="single" w:color="000000" w:themeColor="text1" w:sz="6"/>
+              <w:left w:val="single" w:color="000000" w:themeColor="text1" w:sz="6"/>
+              <w:bottom w:val="single" w:color="000000" w:themeColor="text1" w:sz="6"/>
+              <w:right w:val="single" w:color="000000" w:themeColor="text1" w:sz="6"/>
+            </w:tcBorders>
+            <w:shd w:val="clear" w:color="auto" w:fill="FFFFFF" w:themeFill="background1"/>
+            <w:tcMar>
+              <w:left w:w="90" w:type="dxa"/>
+              <w:right w:w="90" w:type="dxa"/>
+            </w:tcMar>
+            <w:vAlign w:val="top"/>
+          </w:tcPr>
+          <w:p>
+            <w:pPr>
+              <w:spacing w:line="240" w:lineRule="auto"/>
+              <w:rPr>
+                <w:rFonts w:ascii="Times New Roman" w:hAnsi="Times New Roman" w:eastAsia="Times New Roman" w:cs="Times New Roman"/>
+                <w:b w:val="0"/>
+                <w:bCs w:val="0"/>
+                <w:i w:val="0"/>
+                <w:iCs w:val="0"/>
+                <w:sz w:val="28"/>
+                <w:szCs w:val="28"/>
+              </w:rPr>
+            </w:pPr>
+            <w:r>
+              <w:rPr>
+                <w:rFonts w:ascii="Times New Roman" w:hAnsi="Times New Roman" w:eastAsia="Times New Roman" w:cs="Times New Roman"/>
+                <w:b w:val="0"/>
+                <w:bCs w:val="0"/>
+                <w:i w:val="0"/>
+                <w:iCs w:val="0"/>
+                <w:sz w:val="28"/>
+                <w:szCs w:val="28"/>
+                <w:lang w:val="vi"/>
+              </w:rPr>
+              <w:t>…</w:t>
+            </w:r>
+          </w:p>
+        </w:tc>
+        <w:tc>
+          <w:tcPr>
+            <w:tcW w:w="2400" w:type="dxa"/>
+            <w:tcBorders>
+              <w:top w:val="single" w:color="000000" w:themeColor="text1" w:sz="6"/>
+              <w:left w:val="single" w:color="000000" w:themeColor="text1" w:sz="6"/>
+              <w:bottom w:val="single" w:color="000000" w:themeColor="text1" w:sz="6"/>
+              <w:right w:val="single" w:color="000000" w:themeColor="text1" w:sz="6"/>
+            </w:tcBorders>
+            <w:shd w:val="clear" w:color="auto" w:fill="FFFFFF" w:themeFill="background1"/>
+            <w:tcMar>
+              <w:left w:w="90" w:type="dxa"/>
+              <w:right w:w="90" w:type="dxa"/>
+            </w:tcMar>
+            <w:vAlign w:val="top"/>
+          </w:tcPr>
+          <w:p>
+            <w:pPr>
+              <w:spacing w:line="240" w:lineRule="auto"/>
+              <w:rPr>
+                <w:rFonts w:ascii="Times New Roman" w:hAnsi="Times New Roman" w:eastAsia="Times New Roman" w:cs="Times New Roman"/>
+                <w:b w:val="0"/>
+                <w:bCs w:val="0"/>
+                <w:i w:val="0"/>
+                <w:iCs w:val="0"/>
+                <w:sz w:val="28"/>
+                <w:szCs w:val="28"/>
+              </w:rPr>
+            </w:pPr>
+            <w:r>
+              <w:rPr>
+                <w:rFonts w:ascii="Times New Roman" w:hAnsi="Times New Roman" w:eastAsia="Times New Roman" w:cs="Times New Roman"/>
+                <w:b w:val="0"/>
+                <w:bCs w:val="0"/>
+                <w:i w:val="0"/>
+                <w:iCs w:val="0"/>
+                <w:sz w:val="28"/>
+                <w:szCs w:val="28"/>
+                <w:lang w:val="vi"/>
+              </w:rPr>
+              <w:t>Last Updated By</w:t>
+            </w:r>
+          </w:p>
+        </w:tc>
+        <w:tc>
+          <w:tcPr>
+            <w:tcW w:w="2280" w:type="dxa"/>
+            <w:tcBorders>
+              <w:top w:val="single" w:color="000000" w:themeColor="text1" w:sz="6"/>
+              <w:left w:val="single" w:color="000000" w:themeColor="text1" w:sz="6"/>
+              <w:bottom w:val="single" w:color="000000" w:themeColor="text1" w:sz="6"/>
+              <w:right w:val="single" w:color="000000" w:themeColor="text1" w:sz="6"/>
+            </w:tcBorders>
+            <w:shd w:val="clear" w:color="auto" w:fill="FFFFFF" w:themeFill="background1"/>
+            <w:tcMar>
+              <w:left w:w="90" w:type="dxa"/>
+              <w:right w:w="90" w:type="dxa"/>
+            </w:tcMar>
+            <w:vAlign w:val="top"/>
+          </w:tcPr>
+          <w:p>
+            <w:pPr>
+              <w:spacing w:line="240" w:lineRule="auto"/>
+              <w:rPr>
+                <w:rFonts w:ascii="Times New Roman" w:hAnsi="Times New Roman" w:eastAsia="Times New Roman" w:cs="Times New Roman"/>
+                <w:b w:val="0"/>
+                <w:bCs w:val="0"/>
+                <w:i w:val="0"/>
+                <w:iCs w:val="0"/>
+                <w:sz w:val="28"/>
+                <w:szCs w:val="28"/>
+              </w:rPr>
+            </w:pPr>
+            <w:r>
+              <w:rPr>
+                <w:rFonts w:ascii="Times New Roman" w:hAnsi="Times New Roman" w:eastAsia="Times New Roman" w:cs="Times New Roman"/>
+                <w:b w:val="0"/>
+                <w:bCs w:val="0"/>
+                <w:i w:val="0"/>
+                <w:iCs w:val="0"/>
+                <w:sz w:val="28"/>
+                <w:szCs w:val="28"/>
+                <w:lang w:val="vi"/>
+              </w:rPr>
+              <w:t>…</w:t>
+            </w:r>
+          </w:p>
+        </w:tc>
+      </w:tr>
+      <w:tr>
+        <w:trPr>
+          <w:trHeight w:val="300"/>
+        </w:trPr>
+        <w:tc>
+          <w:tcPr>
+            <w:tcW w:w="1995" w:type="dxa"/>
+            <w:tcBorders>
+              <w:top w:val="single" w:color="000000" w:themeColor="text1" w:sz="6"/>
+              <w:left w:val="single" w:color="000000" w:themeColor="text1" w:sz="6"/>
+              <w:bottom w:val="single" w:color="000000" w:themeColor="text1" w:sz="6"/>
+              <w:right w:val="single" w:color="000000" w:themeColor="text1" w:sz="6"/>
+            </w:tcBorders>
+            <w:shd w:val="clear" w:color="auto" w:fill="FFFFFF" w:themeFill="background1"/>
+            <w:tcMar>
+              <w:left w:w="90" w:type="dxa"/>
+              <w:right w:w="90" w:type="dxa"/>
+            </w:tcMar>
+            <w:vAlign w:val="top"/>
+          </w:tcPr>
+          <w:p>
+            <w:pPr>
+              <w:spacing w:line="240" w:lineRule="auto"/>
+              <w:rPr>
+                <w:rFonts w:ascii="Times New Roman" w:hAnsi="Times New Roman" w:eastAsia="Times New Roman" w:cs="Times New Roman"/>
+                <w:b w:val="0"/>
+                <w:bCs w:val="0"/>
+                <w:i w:val="0"/>
+                <w:iCs w:val="0"/>
+                <w:sz w:val="28"/>
+                <w:szCs w:val="28"/>
+              </w:rPr>
+            </w:pPr>
+            <w:r>
+              <w:rPr>
+                <w:rFonts w:ascii="Times New Roman" w:hAnsi="Times New Roman" w:eastAsia="Times New Roman" w:cs="Times New Roman"/>
+                <w:b w:val="0"/>
+                <w:bCs w:val="0"/>
+                <w:i w:val="0"/>
+                <w:iCs w:val="0"/>
+                <w:sz w:val="28"/>
+                <w:szCs w:val="28"/>
+                <w:lang w:val="vi"/>
+              </w:rPr>
+              <w:t>Date Created:</w:t>
+            </w:r>
+          </w:p>
+        </w:tc>
+        <w:tc>
+          <w:tcPr>
+            <w:tcW w:w="2190" w:type="dxa"/>
+            <w:tcBorders>
+              <w:top w:val="single" w:color="000000" w:themeColor="text1" w:sz="6"/>
+              <w:left w:val="single" w:color="000000" w:themeColor="text1" w:sz="6"/>
+              <w:bottom w:val="single" w:color="000000" w:themeColor="text1" w:sz="6"/>
+              <w:right w:val="single" w:color="000000" w:themeColor="text1" w:sz="6"/>
+            </w:tcBorders>
+            <w:shd w:val="clear" w:color="auto" w:fill="FFFFFF" w:themeFill="background1"/>
+            <w:tcMar>
+              <w:left w:w="90" w:type="dxa"/>
+              <w:right w:w="90" w:type="dxa"/>
+            </w:tcMar>
+            <w:vAlign w:val="top"/>
+          </w:tcPr>
+          <w:p>
+            <w:pPr>
+              <w:spacing w:line="240" w:lineRule="auto"/>
+              <w:rPr>
+                <w:rFonts w:ascii="Times New Roman" w:hAnsi="Times New Roman" w:eastAsia="Times New Roman" w:cs="Times New Roman"/>
+                <w:b w:val="0"/>
+                <w:bCs w:val="0"/>
+                <w:i w:val="0"/>
+                <w:iCs w:val="0"/>
+                <w:sz w:val="28"/>
+                <w:szCs w:val="28"/>
+              </w:rPr>
+            </w:pPr>
+            <w:r>
+              <w:rPr>
+                <w:rFonts w:ascii="Times New Roman" w:hAnsi="Times New Roman" w:eastAsia="Times New Roman" w:cs="Times New Roman"/>
+                <w:b w:val="0"/>
+                <w:bCs w:val="0"/>
+                <w:i w:val="0"/>
+                <w:iCs w:val="0"/>
+                <w:sz w:val="28"/>
+                <w:szCs w:val="28"/>
+                <w:lang w:val="vi"/>
+              </w:rPr>
+              <w:t>…</w:t>
+            </w:r>
+          </w:p>
+        </w:tc>
+        <w:tc>
+          <w:tcPr>
+            <w:tcW w:w="2400" w:type="dxa"/>
+            <w:tcBorders>
+              <w:top w:val="single" w:color="000000" w:themeColor="text1" w:sz="6"/>
+              <w:left w:val="single" w:color="000000" w:themeColor="text1" w:sz="6"/>
+              <w:bottom w:val="single" w:color="000000" w:themeColor="text1" w:sz="6"/>
+              <w:right w:val="single" w:color="000000" w:themeColor="text1" w:sz="6"/>
+            </w:tcBorders>
+            <w:shd w:val="clear" w:color="auto" w:fill="FFFFFF" w:themeFill="background1"/>
+            <w:tcMar>
+              <w:left w:w="90" w:type="dxa"/>
+              <w:right w:w="90" w:type="dxa"/>
+            </w:tcMar>
+            <w:vAlign w:val="top"/>
+          </w:tcPr>
+          <w:p>
+            <w:pPr>
+              <w:spacing w:line="240" w:lineRule="auto"/>
+              <w:rPr>
+                <w:rFonts w:ascii="Times New Roman" w:hAnsi="Times New Roman" w:eastAsia="Times New Roman" w:cs="Times New Roman"/>
+                <w:b w:val="0"/>
+                <w:bCs w:val="0"/>
+                <w:i w:val="0"/>
+                <w:iCs w:val="0"/>
+                <w:sz w:val="28"/>
+                <w:szCs w:val="28"/>
+              </w:rPr>
+            </w:pPr>
+            <w:r>
+              <w:rPr>
+                <w:rFonts w:ascii="Times New Roman" w:hAnsi="Times New Roman" w:eastAsia="Times New Roman" w:cs="Times New Roman"/>
+                <w:b w:val="0"/>
+                <w:bCs w:val="0"/>
+                <w:i w:val="0"/>
+                <w:iCs w:val="0"/>
+                <w:sz w:val="28"/>
+                <w:szCs w:val="28"/>
+                <w:lang w:val="vi"/>
+              </w:rPr>
+              <w:t>Date Last Updated</w:t>
+            </w:r>
+          </w:p>
+        </w:tc>
+        <w:tc>
+          <w:tcPr>
+            <w:tcW w:w="2280" w:type="dxa"/>
+            <w:tcBorders>
+              <w:top w:val="single" w:color="000000" w:themeColor="text1" w:sz="6"/>
+              <w:left w:val="single" w:color="000000" w:themeColor="text1" w:sz="6"/>
+              <w:bottom w:val="single" w:color="000000" w:themeColor="text1" w:sz="6"/>
+              <w:right w:val="single" w:color="000000" w:themeColor="text1" w:sz="6"/>
+            </w:tcBorders>
+            <w:shd w:val="clear" w:color="auto" w:fill="FFFFFF" w:themeFill="background1"/>
+            <w:tcMar>
+              <w:left w:w="90" w:type="dxa"/>
+              <w:right w:w="90" w:type="dxa"/>
+            </w:tcMar>
+            <w:vAlign w:val="top"/>
+          </w:tcPr>
+          <w:p>
+            <w:pPr>
+              <w:spacing w:line="240" w:lineRule="auto"/>
+              <w:rPr>
+                <w:rFonts w:ascii="Times New Roman" w:hAnsi="Times New Roman" w:eastAsia="Times New Roman" w:cs="Times New Roman"/>
+                <w:b w:val="0"/>
+                <w:bCs w:val="0"/>
+                <w:i w:val="0"/>
+                <w:iCs w:val="0"/>
+                <w:sz w:val="28"/>
+                <w:szCs w:val="28"/>
+              </w:rPr>
+            </w:pPr>
+            <w:r>
+              <w:rPr>
+                <w:rFonts w:ascii="Times New Roman" w:hAnsi="Times New Roman" w:eastAsia="Times New Roman" w:cs="Times New Roman"/>
+                <w:b w:val="0"/>
+                <w:bCs w:val="0"/>
+                <w:i w:val="0"/>
+                <w:iCs w:val="0"/>
+                <w:sz w:val="28"/>
+                <w:szCs w:val="28"/>
+                <w:lang w:val="vi"/>
+              </w:rPr>
+              <w:t>…</w:t>
+            </w:r>
+          </w:p>
+        </w:tc>
+      </w:tr>
+    </w:tbl>
+    <w:p>
+      <w:pPr>
+        <w:spacing w:line="276" w:lineRule="auto"/>
+        <w:rPr>
+          <w:rFonts w:ascii="Calibri" w:hAnsi="Calibri" w:eastAsia="Calibri" w:cs="Calibri"/>
+          <w:b w:val="0"/>
+          <w:bCs w:val="0"/>
+          <w:i w:val="0"/>
+          <w:iCs w:val="0"/>
+          <w:caps w:val="0"/>
+          <w:smallCaps w:val="0"/>
+          <w:noProof w:val="0"/>
+          <w:color w:val="000000" w:themeColor="text1" w:themeTint="FF" w:themeShade="FF"/>
+          <w:sz w:val="28"/>
+          <w:szCs w:val="28"/>
+          <w:lang w:val="vi-VN"/>
+        </w:rPr>
+      </w:pPr>
+    </w:p>
+    <w:tbl>
+      <w:tblPr>
+        <w:tblStyle w:val="TableNormal"/>
+        <w:tblW w:w="0" w:type="auto"/>
+        <w:tblInd w:w="90" w:type="dxa"/>
+        <w:tblBorders>
+          <w:top w:val="single" w:sz="6"/>
+          <w:left w:val="single" w:sz="6"/>
+          <w:bottom w:val="single" w:sz="6"/>
+          <w:right w:val="single" w:sz="6"/>
+        </w:tblBorders>
+        <w:tblLook w:val="04A0" w:firstRow="1" w:lastRow="0" w:firstColumn="1" w:lastColumn="0" w:noHBand="0" w:noVBand="1"/>
+      </w:tblPr>
+      <w:tblGrid>
+        <w:gridCol w:w="2040"/>
+        <w:gridCol w:w="6855"/>
+      </w:tblGrid>
+      <w:tr>
+        <w:trPr>
+          <w:trHeight w:val="300"/>
+        </w:trPr>
+        <w:tc>
+          <w:tcPr>
+            <w:tcW w:w="2040" w:type="dxa"/>
+            <w:tcBorders>
+              <w:top w:val="single" w:color="000000" w:themeColor="text1" w:sz="6"/>
+              <w:left w:val="single" w:color="000000" w:themeColor="text1" w:sz="6"/>
+              <w:bottom w:val="single" w:color="000000" w:themeColor="text1" w:sz="6"/>
+              <w:right w:val="single" w:color="000000" w:themeColor="text1" w:sz="6"/>
+            </w:tcBorders>
+            <w:shd w:val="clear" w:color="auto" w:fill="FFFFFF" w:themeFill="background1"/>
+            <w:tcMar>
+              <w:left w:w="90" w:type="dxa"/>
+              <w:right w:w="90" w:type="dxa"/>
+            </w:tcMar>
+            <w:vAlign w:val="top"/>
+          </w:tcPr>
+          <w:p>
+            <w:pPr>
+              <w:spacing w:line="240" w:lineRule="auto"/>
+              <w:rPr>
+                <w:rFonts w:ascii="Times New Roman" w:hAnsi="Times New Roman" w:eastAsia="Times New Roman" w:cs="Times New Roman"/>
+                <w:b w:val="0"/>
+                <w:bCs w:val="0"/>
+                <w:i w:val="0"/>
+                <w:iCs w:val="0"/>
+                <w:sz w:val="28"/>
+                <w:szCs w:val="28"/>
+              </w:rPr>
+            </w:pPr>
+            <w:r>
+              <w:rPr>
+                <w:rFonts w:ascii="Times New Roman" w:hAnsi="Times New Roman" w:eastAsia="Times New Roman" w:cs="Times New Roman"/>
+                <w:b w:val="0"/>
+                <w:bCs w:val="0"/>
+                <w:i w:val="0"/>
+                <w:iCs w:val="0"/>
+                <w:sz w:val="28"/>
+                <w:szCs w:val="28"/>
+                <w:lang w:val="vi"/>
+              </w:rPr>
+              <w:t>Actor</w:t>
+            </w:r>
+          </w:p>
+        </w:tc>
+        <w:tc>
+          <w:tcPr>
+            <w:tcW w:w="6855" w:type="dxa"/>
+            <w:tcBorders>
+              <w:top w:val="single" w:color="000000" w:themeColor="text1" w:sz="6"/>
+              <w:left w:val="single" w:color="000000" w:themeColor="text1" w:sz="6"/>
+              <w:bottom w:val="single" w:color="000000" w:themeColor="text1" w:sz="6"/>
+              <w:right w:val="single" w:color="000000" w:themeColor="text1" w:sz="6"/>
+            </w:tcBorders>
+            <w:shd w:val="clear" w:color="auto" w:fill="FFFFFF" w:themeFill="background1"/>
+            <w:tcMar>
+              <w:left w:w="90" w:type="dxa"/>
+              <w:right w:w="90" w:type="dxa"/>
+            </w:tcMar>
+            <w:vAlign w:val="top"/>
+          </w:tcPr>
+          <w:p>
+            <w:pPr>
+              <w:spacing w:line="240" w:lineRule="auto"/>
+              <w:rPr>
+                <w:rFonts w:ascii="Times New Roman" w:hAnsi="Times New Roman" w:eastAsia="Times New Roman" w:cs="Times New Roman"/>
+                <w:b w:val="0"/>
+                <w:bCs w:val="0"/>
+                <w:i w:val="0"/>
+                <w:iCs w:val="0"/>
+                <w:sz w:val="28"/>
+                <w:szCs w:val="28"/>
+              </w:rPr>
+            </w:pPr>
+            <w:r>
+              <w:rPr>
+                <w:rFonts w:ascii="Times New Roman" w:hAnsi="Times New Roman" w:eastAsia="Times New Roman" w:cs="Times New Roman"/>
+                <w:b w:val="0"/>
+                <w:bCs w:val="0"/>
+                <w:i w:val="0"/>
+                <w:iCs w:val="0"/>
+                <w:sz w:val="28"/>
+                <w:szCs w:val="28"/>
+                <w:lang w:val="vi"/>
+              </w:rPr>
+              <w:t>Người chơi</w:t>
+            </w:r>
+          </w:p>
+        </w:tc>
+      </w:tr>
+      <w:tr>
+        <w:trPr>
+          <w:trHeight w:val="300"/>
+        </w:trPr>
+        <w:tc>
+          <w:tcPr>
+            <w:tcW w:w="2040" w:type="dxa"/>
+            <w:tcBorders>
+              <w:top w:val="single" w:color="000000" w:themeColor="text1" w:sz="6"/>
+              <w:left w:val="single" w:color="000000" w:themeColor="text1" w:sz="6"/>
+              <w:bottom w:val="single" w:color="000000" w:themeColor="text1" w:sz="6"/>
+              <w:right w:val="single" w:color="000000" w:themeColor="text1" w:sz="6"/>
+            </w:tcBorders>
+            <w:shd w:val="clear" w:color="auto" w:fill="FFFFFF" w:themeFill="background1"/>
+            <w:tcMar>
+              <w:left w:w="90" w:type="dxa"/>
+              <w:right w:w="90" w:type="dxa"/>
+            </w:tcMar>
+            <w:vAlign w:val="top"/>
+          </w:tcPr>
+          <w:p>
+            <w:pPr>
+              <w:spacing w:line="240" w:lineRule="auto"/>
+              <w:rPr>
+                <w:rFonts w:ascii="Times New Roman" w:hAnsi="Times New Roman" w:eastAsia="Times New Roman" w:cs="Times New Roman"/>
+                <w:b w:val="0"/>
+                <w:bCs w:val="0"/>
+                <w:i w:val="0"/>
+                <w:iCs w:val="0"/>
+                <w:sz w:val="28"/>
+                <w:szCs w:val="28"/>
+              </w:rPr>
+            </w:pPr>
+            <w:r>
+              <w:rPr>
+                <w:rFonts w:ascii="Times New Roman" w:hAnsi="Times New Roman" w:eastAsia="Times New Roman" w:cs="Times New Roman"/>
+                <w:b w:val="0"/>
+                <w:bCs w:val="0"/>
+                <w:i w:val="1"/>
+                <w:iCs w:val="1"/>
+                <w:sz w:val="28"/>
+                <w:szCs w:val="28"/>
+                <w:lang w:val="vi"/>
+              </w:rPr>
+              <w:t>Description</w:t>
+            </w:r>
+          </w:p>
+        </w:tc>
+        <w:tc>
+          <w:tcPr>
+            <w:tcW w:w="6855" w:type="dxa"/>
+            <w:tcBorders>
+              <w:top w:val="single" w:color="000000" w:themeColor="text1" w:sz="6"/>
+              <w:left w:val="single" w:color="000000" w:themeColor="text1" w:sz="6"/>
+              <w:bottom w:val="single" w:color="000000" w:themeColor="text1" w:sz="6"/>
+              <w:right w:val="single" w:color="000000" w:themeColor="text1" w:sz="6"/>
+            </w:tcBorders>
+            <w:shd w:val="clear" w:color="auto" w:fill="FFFFFF" w:themeFill="background1"/>
+            <w:tcMar>
+              <w:left w:w="90" w:type="dxa"/>
+              <w:right w:w="90" w:type="dxa"/>
+            </w:tcMar>
+            <w:vAlign w:val="top"/>
+          </w:tcPr>
+          <w:p>
+            <w:pPr>
+              <w:spacing w:line="240" w:lineRule="auto"/>
+              <w:rPr>
+                <w:rFonts w:ascii="Times New Roman" w:hAnsi="Times New Roman" w:eastAsia="Times New Roman" w:cs="Times New Roman"/>
+                <w:b w:val="0"/>
+                <w:bCs w:val="0"/>
+                <w:i w:val="0"/>
+                <w:iCs w:val="0"/>
+                <w:sz w:val="28"/>
+                <w:szCs w:val="28"/>
+              </w:rPr>
+            </w:pPr>
+            <w:r>
+              <w:rPr>
+                <w:rFonts w:ascii="Times New Roman" w:hAnsi="Times New Roman" w:eastAsia="Times New Roman" w:cs="Times New Roman"/>
+                <w:b w:val="0"/>
+                <w:bCs w:val="0"/>
+                <w:i w:val="0"/>
+                <w:iCs w:val="0"/>
+                <w:sz w:val="28"/>
+                <w:szCs w:val="28"/>
+                <w:lang w:val="vi"/>
+              </w:rPr>
+              <w:t>Chức năng cho phép Actor xem điểm đạt được</w:t>
+            </w:r>
+          </w:p>
+        </w:tc>
+      </w:tr>
+      <w:tr>
+        <w:trPr>
+          <w:trHeight w:val="300"/>
+        </w:trPr>
+        <w:tc>
+          <w:tcPr>
+            <w:tcW w:w="2040" w:type="dxa"/>
+            <w:tcBorders>
+              <w:top w:val="single" w:color="000000" w:themeColor="text1" w:sz="6"/>
+              <w:left w:val="single" w:color="000000" w:themeColor="text1" w:sz="6"/>
+              <w:bottom w:val="single" w:color="000000" w:themeColor="text1" w:sz="6"/>
+              <w:right w:val="single" w:color="000000" w:themeColor="text1" w:sz="6"/>
+            </w:tcBorders>
+            <w:shd w:val="clear" w:color="auto" w:fill="FFFFFF" w:themeFill="background1"/>
+            <w:tcMar>
+              <w:left w:w="90" w:type="dxa"/>
+              <w:right w:w="90" w:type="dxa"/>
+            </w:tcMar>
+            <w:vAlign w:val="top"/>
+          </w:tcPr>
+          <w:p>
+            <w:pPr>
+              <w:spacing w:line="240" w:lineRule="auto"/>
+              <w:rPr>
+                <w:rFonts w:ascii="Times New Roman" w:hAnsi="Times New Roman" w:eastAsia="Times New Roman" w:cs="Times New Roman"/>
+                <w:b w:val="0"/>
+                <w:bCs w:val="0"/>
+                <w:i w:val="0"/>
+                <w:iCs w:val="0"/>
+                <w:sz w:val="28"/>
+                <w:szCs w:val="28"/>
+              </w:rPr>
+            </w:pPr>
+            <w:r>
+              <w:rPr>
+                <w:rFonts w:ascii="Times New Roman" w:hAnsi="Times New Roman" w:eastAsia="Times New Roman" w:cs="Times New Roman"/>
+                <w:b w:val="0"/>
+                <w:bCs w:val="0"/>
+                <w:i w:val="1"/>
+                <w:iCs w:val="1"/>
+                <w:sz w:val="28"/>
+                <w:szCs w:val="28"/>
+                <w:lang w:val="vi"/>
+              </w:rPr>
+              <w:t>Trigger</w:t>
+            </w:r>
+          </w:p>
+        </w:tc>
+        <w:tc>
+          <w:tcPr>
+            <w:tcW w:w="6855" w:type="dxa"/>
+            <w:tcBorders>
+              <w:top w:val="single" w:color="000000" w:themeColor="text1" w:sz="6"/>
+              <w:left w:val="single" w:color="000000" w:themeColor="text1" w:sz="6"/>
+              <w:bottom w:val="single" w:color="000000" w:themeColor="text1" w:sz="6"/>
+              <w:right w:val="single" w:color="000000" w:themeColor="text1" w:sz="6"/>
+            </w:tcBorders>
+            <w:shd w:val="clear" w:color="auto" w:fill="FFFFFF" w:themeFill="background1"/>
+            <w:tcMar>
+              <w:left w:w="90" w:type="dxa"/>
+              <w:right w:w="90" w:type="dxa"/>
+            </w:tcMar>
+            <w:vAlign w:val="top"/>
+          </w:tcPr>
+          <w:p>
+            <w:pPr>
+              <w:spacing w:line="240" w:lineRule="auto"/>
+              <w:rPr>
+                <w:rFonts w:ascii="Times New Roman" w:hAnsi="Times New Roman" w:eastAsia="Times New Roman" w:cs="Times New Roman"/>
+                <w:b w:val="0"/>
+                <w:bCs w:val="0"/>
+                <w:i w:val="0"/>
+                <w:iCs w:val="0"/>
+                <w:sz w:val="28"/>
+                <w:szCs w:val="28"/>
+              </w:rPr>
+            </w:pPr>
+            <w:r>
+              <w:rPr>
+                <w:rFonts w:ascii="Times New Roman" w:hAnsi="Times New Roman" w:eastAsia="Times New Roman" w:cs="Times New Roman"/>
+                <w:b w:val="0"/>
+                <w:bCs w:val="0"/>
+                <w:i w:val="0"/>
+                <w:iCs w:val="0"/>
+                <w:sz w:val="28"/>
+                <w:szCs w:val="28"/>
+                <w:lang w:val="vi"/>
+              </w:rPr>
+              <w:t>Chức năng này được sử dụng khi Hệ thống thông báo điểm</w:t>
+            </w:r>
+          </w:p>
+        </w:tc>
+      </w:tr>
+      <w:tr>
+        <w:trPr>
+          <w:trHeight w:val="300"/>
+        </w:trPr>
+        <w:tc>
+          <w:tcPr>
+            <w:tcW w:w="2040" w:type="dxa"/>
+            <w:tcBorders>
+              <w:top w:val="single" w:color="000000" w:themeColor="text1" w:sz="6"/>
+              <w:left w:val="single" w:color="000000" w:themeColor="text1" w:sz="6"/>
+              <w:bottom w:val="single" w:color="000000" w:themeColor="text1" w:sz="6"/>
+              <w:right w:val="single" w:color="000000" w:themeColor="text1" w:sz="6"/>
+            </w:tcBorders>
+            <w:shd w:val="clear" w:color="auto" w:fill="FFFFFF" w:themeFill="background1"/>
+            <w:tcMar>
+              <w:left w:w="90" w:type="dxa"/>
+              <w:right w:w="90" w:type="dxa"/>
+            </w:tcMar>
+            <w:vAlign w:val="top"/>
+          </w:tcPr>
+          <w:p>
+            <w:pPr>
+              <w:spacing w:line="240" w:lineRule="auto"/>
+              <w:rPr>
+                <w:rFonts w:ascii="Times New Roman" w:hAnsi="Times New Roman" w:eastAsia="Times New Roman" w:cs="Times New Roman"/>
+                <w:b w:val="0"/>
+                <w:bCs w:val="0"/>
+                <w:i w:val="0"/>
+                <w:iCs w:val="0"/>
+                <w:sz w:val="28"/>
+                <w:szCs w:val="28"/>
+              </w:rPr>
+            </w:pPr>
+            <w:r>
+              <w:rPr>
+                <w:rFonts w:ascii="Times New Roman" w:hAnsi="Times New Roman" w:eastAsia="Times New Roman" w:cs="Times New Roman"/>
+                <w:b w:val="0"/>
+                <w:bCs w:val="0"/>
+                <w:i w:val="1"/>
+                <w:iCs w:val="1"/>
+                <w:sz w:val="28"/>
+                <w:szCs w:val="28"/>
+                <w:lang w:val="vi"/>
+              </w:rPr>
+              <w:t>Pre-conditions</w:t>
+            </w:r>
+          </w:p>
+        </w:tc>
+        <w:tc>
+          <w:tcPr>
+            <w:tcW w:w="6855" w:type="dxa"/>
+            <w:tcBorders>
+              <w:top w:val="single" w:color="000000" w:themeColor="text1" w:sz="6"/>
+              <w:left w:val="single" w:color="000000" w:themeColor="text1" w:sz="6"/>
+              <w:bottom w:val="single" w:color="000000" w:themeColor="text1" w:sz="6"/>
+              <w:right w:val="single" w:color="000000" w:themeColor="text1" w:sz="6"/>
+            </w:tcBorders>
+            <w:shd w:val="clear" w:color="auto" w:fill="FFFFFF" w:themeFill="background1"/>
+            <w:tcMar>
+              <w:left w:w="90" w:type="dxa"/>
+              <w:right w:w="90" w:type="dxa"/>
+            </w:tcMar>
+            <w:vAlign w:val="top"/>
+          </w:tcPr>
+          <w:p>
+            <w:pPr>
+              <w:spacing w:line="240" w:lineRule="auto"/>
+              <w:rPr>
+                <w:rFonts w:ascii="Times New Roman" w:hAnsi="Times New Roman" w:eastAsia="Times New Roman" w:cs="Times New Roman"/>
+                <w:b w:val="0"/>
+                <w:bCs w:val="0"/>
+                <w:i w:val="0"/>
+                <w:iCs w:val="0"/>
+                <w:sz w:val="28"/>
+                <w:szCs w:val="28"/>
+              </w:rPr>
+            </w:pPr>
+            <w:r>
+              <w:rPr>
+                <w:rFonts w:ascii="Times New Roman" w:hAnsi="Times New Roman" w:eastAsia="Times New Roman" w:cs="Times New Roman"/>
+                <w:b w:val="0"/>
+                <w:bCs w:val="0"/>
+                <w:i w:val="0"/>
+                <w:iCs w:val="0"/>
+                <w:sz w:val="28"/>
+                <w:szCs w:val="28"/>
+                <w:lang w:val="vi"/>
+              </w:rPr>
+              <w:t>Actor đạt “Game Over”</w:t>
+            </w:r>
+          </w:p>
+        </w:tc>
+      </w:tr>
+      <w:tr>
+        <w:trPr>
+          <w:trHeight w:val="300"/>
+        </w:trPr>
+        <w:tc>
+          <w:tcPr>
+            <w:tcW w:w="2040" w:type="dxa"/>
+            <w:tcBorders>
+              <w:top w:val="single" w:color="000000" w:themeColor="text1" w:sz="6"/>
+              <w:left w:val="single" w:color="000000" w:themeColor="text1" w:sz="6"/>
+              <w:bottom w:val="single" w:color="000000" w:themeColor="text1" w:sz="6"/>
+              <w:right w:val="single" w:color="000000" w:themeColor="text1" w:sz="6"/>
+            </w:tcBorders>
+            <w:shd w:val="clear" w:color="auto" w:fill="FFFFFF" w:themeFill="background1"/>
+            <w:tcMar>
+              <w:left w:w="90" w:type="dxa"/>
+              <w:right w:w="90" w:type="dxa"/>
+            </w:tcMar>
+            <w:vAlign w:val="top"/>
+          </w:tcPr>
+          <w:p>
+            <w:pPr>
+              <w:spacing w:line="240" w:lineRule="auto"/>
+              <w:rPr>
+                <w:rFonts w:ascii="Times New Roman" w:hAnsi="Times New Roman" w:eastAsia="Times New Roman" w:cs="Times New Roman"/>
+                <w:b w:val="0"/>
+                <w:bCs w:val="0"/>
+                <w:i w:val="0"/>
+                <w:iCs w:val="0"/>
+                <w:sz w:val="28"/>
+                <w:szCs w:val="28"/>
+              </w:rPr>
+            </w:pPr>
+            <w:r>
+              <w:rPr>
+                <w:rFonts w:ascii="Times New Roman" w:hAnsi="Times New Roman" w:eastAsia="Times New Roman" w:cs="Times New Roman"/>
+                <w:b w:val="0"/>
+                <w:bCs w:val="0"/>
+                <w:i w:val="1"/>
+                <w:iCs w:val="1"/>
+                <w:sz w:val="28"/>
+                <w:szCs w:val="28"/>
+                <w:lang w:val="vi"/>
+              </w:rPr>
+              <w:t>Post conditions</w:t>
+            </w:r>
+          </w:p>
+        </w:tc>
+        <w:tc>
+          <w:tcPr>
+            <w:tcW w:w="6855" w:type="dxa"/>
+            <w:tcBorders>
+              <w:top w:val="single" w:color="000000" w:themeColor="text1" w:sz="6"/>
+              <w:left w:val="single" w:color="000000" w:themeColor="text1" w:sz="6"/>
+              <w:bottom w:val="single" w:color="000000" w:themeColor="text1" w:sz="6"/>
+              <w:right w:val="single" w:color="000000" w:themeColor="text1" w:sz="6"/>
+            </w:tcBorders>
+            <w:shd w:val="clear" w:color="auto" w:fill="FFFFFF" w:themeFill="background1"/>
+            <w:tcMar>
+              <w:left w:w="90" w:type="dxa"/>
+              <w:right w:w="90" w:type="dxa"/>
+            </w:tcMar>
+            <w:vAlign w:val="top"/>
+          </w:tcPr>
+          <w:p>
+            <w:pPr>
+              <w:pStyle w:val="Normal"/>
+              <w:spacing w:line="240" w:lineRule="auto"/>
+              <w:rPr>
+                <w:rFonts w:ascii="Times New Roman" w:hAnsi="Times New Roman" w:eastAsia="Times New Roman" w:cs="Times New Roman"/>
+                <w:b w:val="0"/>
+                <w:bCs w:val="0"/>
+                <w:i w:val="0"/>
+                <w:iCs w:val="0"/>
+                <w:sz w:val="28"/>
+                <w:szCs w:val="28"/>
+                <w:lang w:val="vi"/>
+              </w:rPr>
+            </w:pPr>
+            <w:r>
+              <w:rPr>
+                <w:rFonts w:ascii="Times New Roman" w:hAnsi="Times New Roman" w:eastAsia="Times New Roman" w:cs="Times New Roman"/>
+                <w:b w:val="0"/>
+                <w:bCs w:val="0"/>
+                <w:i w:val="0"/>
+                <w:iCs w:val="0"/>
+                <w:sz w:val="28"/>
+                <w:szCs w:val="28"/>
+                <w:lang w:val="vi"/>
+              </w:rPr>
+              <w:t>Hệ thống hiểu thị điểm</w:t>
+            </w:r>
+          </w:p>
+        </w:tc>
+      </w:tr>
+      <w:tr>
+        <w:trPr>
+          <w:trHeight w:val="300"/>
+        </w:trPr>
+        <w:tc>
+          <w:tcPr>
+            <w:tcW w:w="2040" w:type="dxa"/>
+            <w:tcBorders>
+              <w:top w:val="single" w:color="000000" w:themeColor="text1" w:sz="6"/>
+              <w:left w:val="single" w:color="000000" w:themeColor="text1" w:sz="6"/>
+              <w:bottom w:val="single" w:color="000000" w:themeColor="text1" w:sz="6"/>
+              <w:right w:val="single" w:color="000000" w:themeColor="text1" w:sz="6"/>
+            </w:tcBorders>
+            <w:shd w:val="clear" w:color="auto" w:fill="FFFFFF" w:themeFill="background1"/>
+            <w:tcMar>
+              <w:left w:w="90" w:type="dxa"/>
+              <w:right w:w="90" w:type="dxa"/>
+            </w:tcMar>
+            <w:vAlign w:val="top"/>
+          </w:tcPr>
+          <w:p>
+            <w:pPr>
+              <w:spacing w:line="240" w:lineRule="auto"/>
+              <w:rPr>
+                <w:rFonts w:ascii="Times New Roman" w:hAnsi="Times New Roman" w:eastAsia="Times New Roman" w:cs="Times New Roman"/>
+                <w:b w:val="0"/>
+                <w:bCs w:val="0"/>
+                <w:i w:val="0"/>
+                <w:iCs w:val="0"/>
+                <w:sz w:val="28"/>
+                <w:szCs w:val="28"/>
+              </w:rPr>
+            </w:pPr>
+            <w:r>
+              <w:rPr>
+                <w:rFonts w:ascii="Times New Roman" w:hAnsi="Times New Roman" w:eastAsia="Times New Roman" w:cs="Times New Roman"/>
+                <w:b w:val="0"/>
+                <w:bCs w:val="0"/>
+                <w:i w:val="1"/>
+                <w:iCs w:val="1"/>
+                <w:sz w:val="28"/>
+                <w:szCs w:val="28"/>
+                <w:lang w:val="vi"/>
+              </w:rPr>
+              <w:t>Flow of Events</w:t>
+            </w:r>
+          </w:p>
+        </w:tc>
+        <w:tc>
+          <w:tcPr>
+            <w:tcW w:w="6855" w:type="dxa"/>
+            <w:tcBorders>
+              <w:top w:val="single" w:color="000000" w:themeColor="text1" w:sz="6"/>
+              <w:left w:val="single" w:color="000000" w:themeColor="text1" w:sz="6"/>
+              <w:bottom w:val="single" w:color="000000" w:themeColor="text1" w:sz="6"/>
+              <w:right w:val="single" w:color="000000" w:themeColor="text1" w:sz="6"/>
+            </w:tcBorders>
+            <w:shd w:val="clear" w:color="auto" w:fill="FFFFFF" w:themeFill="background1"/>
+            <w:tcMar>
+              <w:left w:w="90" w:type="dxa"/>
+              <w:right w:w="90" w:type="dxa"/>
+            </w:tcMar>
+            <w:vAlign w:val="top"/>
+          </w:tcPr>
+          <w:p>
+            <w:pPr>
+              <w:spacing w:line="240" w:lineRule="auto"/>
+              <w:rPr>
+                <w:rFonts w:ascii="Times New Roman" w:hAnsi="Times New Roman" w:eastAsia="Times New Roman" w:cs="Times New Roman"/>
+                <w:b w:val="0"/>
+                <w:bCs w:val="0"/>
+                <w:i w:val="0"/>
+                <w:iCs w:val="0"/>
+                <w:sz w:val="28"/>
+                <w:szCs w:val="28"/>
+              </w:rPr>
+            </w:pPr>
+            <w:r>
+              <w:rPr>
+                <w:rFonts w:ascii="Times New Roman" w:hAnsi="Times New Roman" w:eastAsia="Times New Roman" w:cs="Times New Roman"/>
+                <w:b w:val="0"/>
+                <w:bCs w:val="0"/>
+                <w:i w:val="0"/>
+                <w:iCs w:val="0"/>
+                <w:sz w:val="28"/>
+                <w:szCs w:val="28"/>
+                <w:lang w:val="vi"/>
+              </w:rPr>
+              <w:t>1. Actor đạt “Game Over”</w:t>
+            </w:r>
+          </w:p>
+          <w:p>
+            <w:pPr>
+              <w:spacing w:line="240" w:lineRule="auto"/>
+              <w:rPr>
+                <w:rFonts w:ascii="Times New Roman" w:hAnsi="Times New Roman" w:eastAsia="Times New Roman" w:cs="Times New Roman"/>
+                <w:b w:val="0"/>
+                <w:bCs w:val="0"/>
+                <w:i w:val="0"/>
+                <w:iCs w:val="0"/>
+                <w:sz w:val="28"/>
+                <w:szCs w:val="28"/>
+              </w:rPr>
+            </w:pPr>
+            <w:r>
+              <w:rPr>
+                <w:rFonts w:ascii="Times New Roman" w:hAnsi="Times New Roman" w:eastAsia="Times New Roman" w:cs="Times New Roman"/>
+                <w:b w:val="0"/>
+                <w:bCs w:val="0"/>
+                <w:i w:val="0"/>
+                <w:iCs w:val="0"/>
+                <w:sz w:val="28"/>
+                <w:szCs w:val="28"/>
+                <w:lang w:val="vi"/>
+              </w:rPr>
+              <w:t>2. Hệ thống sẽ hiển thị điểm đạt được đồng thời lưu trữ vào cơ sở dữ liệu</w:t>
+            </w:r>
+          </w:p>
+          <w:p>
+            <w:pPr>
+              <w:spacing w:line="240" w:lineRule="auto"/>
+              <w:rPr>
+                <w:rFonts w:ascii="Times New Roman" w:hAnsi="Times New Roman" w:eastAsia="Times New Roman" w:cs="Times New Roman"/>
+                <w:b w:val="0"/>
+                <w:bCs w:val="0"/>
+                <w:i w:val="0"/>
+                <w:iCs w:val="0"/>
+                <w:sz w:val="28"/>
+                <w:szCs w:val="28"/>
+                <w:lang w:val="vi"/>
+              </w:rPr>
+            </w:pPr>
+            <w:r>
+              <w:rPr>
+                <w:rFonts w:ascii="Times New Roman" w:hAnsi="Times New Roman" w:eastAsia="Times New Roman" w:cs="Times New Roman"/>
+                <w:b w:val="0"/>
+                <w:bCs w:val="0"/>
+                <w:i w:val="0"/>
+                <w:iCs w:val="0"/>
+                <w:sz w:val="28"/>
+                <w:szCs w:val="28"/>
+                <w:lang w:val="vi"/>
+              </w:rPr>
+              <w:t>3.Hệ thống hiểu thị “Try again”</w:t>
+            </w:r>
+          </w:p>
+        </w:tc>
+      </w:tr>
+    </w:tbl>
     <w:p>
       <w:pPr>
         <w:pStyle w:val="Normal"/>

</xml_diff>